<commit_message>
Update pdf with libraries used
</commit_message>
<xml_diff>
--- a/CS498_AMO_Homework1.docx
+++ b/CS498_AMO_Homework1.docx
@@ -1,6 +1,6 @@
 
 <file path=word/document.xml><?xml version="1.0" encoding="utf-8"?>
-<w:document xmlns:wpc="http://schemas.microsoft.com/office/word/2010/wordprocessingCanvas" xmlns:cx="http://schemas.microsoft.com/office/drawing/2014/chartex" xmlns:cx1="http://schemas.microsoft.com/office/drawing/2015/9/8/chartex" xmlns:mc="http://schemas.openxmlformats.org/markup-compatibility/2006" xmlns:o="urn:schemas-microsoft-com:office:office" xmlns:r="http://schemas.openxmlformats.org/officeDocument/2006/relationships" xmlns:m="http://schemas.openxmlformats.org/officeDocument/2006/math" xmlns:v="urn:schemas-microsoft-com:vml" xmlns:wp14="http://schemas.microsoft.com/office/word/2010/wordprocessingDrawing" xmlns:wp="http://schemas.openxmlformats.org/drawingml/2006/wordprocessingDrawing" xmlns:w10="urn:schemas-microsoft-com:office:word" xmlns:w="http://schemas.openxmlformats.org/wordprocessingml/2006/main" xmlns:w14="http://schemas.microsoft.com/office/word/2010/wordml" xmlns:w15="http://schemas.microsoft.com/office/word/2012/wordml" xmlns:w16se="http://schemas.microsoft.com/office/word/2015/wordml/symex" xmlns:wpg="http://schemas.microsoft.com/office/word/2010/wordprocessingGroup" xmlns:wpi="http://schemas.microsoft.com/office/word/2010/wordprocessingInk" xmlns:wne="http://schemas.microsoft.com/office/word/2006/wordml" xmlns:wps="http://schemas.microsoft.com/office/word/2010/wordprocessingShape" mc:Ignorable="w14 w15 w16se wp14">
+<w:document xmlns:wpc="http://schemas.microsoft.com/office/word/2010/wordprocessingCanvas" xmlns:cx="http://schemas.microsoft.com/office/drawing/2014/chartex" xmlns:cx1="http://schemas.microsoft.com/office/drawing/2015/9/8/chartex" xmlns:cx2="http://schemas.microsoft.com/office/drawing/2015/10/21/chartex" xmlns:cx3="http://schemas.microsoft.com/office/drawing/2016/5/9/chartex" xmlns:cx4="http://schemas.microsoft.com/office/drawing/2016/5/10/chartex" xmlns:cx5="http://schemas.microsoft.com/office/drawing/2016/5/11/chartex" xmlns:cx6="http://schemas.microsoft.com/office/drawing/2016/5/12/chartex" xmlns:cx7="http://schemas.microsoft.com/office/drawing/2016/5/13/chartex" xmlns:cx8="http://schemas.microsoft.com/office/drawing/2016/5/14/chartex" xmlns:mc="http://schemas.openxmlformats.org/markup-compatibility/2006" xmlns:aink="http://schemas.microsoft.com/office/drawing/2016/ink" xmlns:am3d="http://schemas.microsoft.com/office/drawing/2017/model3d" xmlns:o="urn:schemas-microsoft-com:office:office" xmlns:r="http://schemas.openxmlformats.org/officeDocument/2006/relationships" xmlns:m="http://schemas.openxmlformats.org/officeDocument/2006/math" xmlns:v="urn:schemas-microsoft-com:vml" xmlns:wp14="http://schemas.microsoft.com/office/word/2010/wordprocessingDrawing" xmlns:wp="http://schemas.openxmlformats.org/drawingml/2006/wordprocessingDrawing" xmlns:w10="urn:schemas-microsoft-com:office:word" xmlns:w="http://schemas.openxmlformats.org/wordprocessingml/2006/main" xmlns:w14="http://schemas.microsoft.com/office/word/2010/wordml" xmlns:w15="http://schemas.microsoft.com/office/word/2012/wordml" xmlns:w16cid="http://schemas.microsoft.com/office/word/2016/wordml/cid" xmlns:w16se="http://schemas.microsoft.com/office/word/2015/wordml/symex" xmlns:wpg="http://schemas.microsoft.com/office/word/2010/wordprocessingGroup" xmlns:wpi="http://schemas.microsoft.com/office/word/2010/wordprocessingInk" xmlns:wne="http://schemas.microsoft.com/office/word/2006/wordml" xmlns:wps="http://schemas.microsoft.com/office/word/2010/wordprocessingShape" mc:Ignorable="w14 w15 w16se w16cid wp14">
   <w:body>
     <w:p>
       <w:pPr>
@@ -136,7 +136,6 @@
           <w:szCs w:val="28"/>
         </w:rPr>
       </w:pPr>
-      <w:proofErr w:type="spellStart"/>
       <w:r>
         <w:rPr>
           <w:rFonts w:ascii="Helvetica Neue" w:hAnsi="Helvetica Neue"/>
@@ -145,40 +144,7 @@
           <w:sz w:val="28"/>
           <w:szCs w:val="28"/>
         </w:rPr>
-        <w:t>Yanislav</w:t>
-      </w:r>
-      <w:proofErr w:type="spellEnd"/>
-      <w:r>
-        <w:rPr>
-          <w:rFonts w:ascii="Helvetica Neue" w:hAnsi="Helvetica Neue"/>
-          <w:bCs/>
-          <w:color w:val="333333"/>
-          <w:sz w:val="28"/>
-          <w:szCs w:val="28"/>
-        </w:rPr>
-        <w:t xml:space="preserve"> </w:t>
-      </w:r>
-      <w:proofErr w:type="spellStart"/>
-      <w:r>
-        <w:rPr>
-          <w:rFonts w:ascii="Helvetica Neue" w:hAnsi="Helvetica Neue"/>
-          <w:bCs/>
-          <w:color w:val="333333"/>
-          <w:sz w:val="28"/>
-          <w:szCs w:val="28"/>
-        </w:rPr>
-        <w:t>Shterev</w:t>
-      </w:r>
-      <w:proofErr w:type="spellEnd"/>
-      <w:r>
-        <w:rPr>
-          <w:rFonts w:ascii="Helvetica Neue" w:hAnsi="Helvetica Neue"/>
-          <w:bCs/>
-          <w:color w:val="333333"/>
-          <w:sz w:val="28"/>
-          <w:szCs w:val="28"/>
-        </w:rPr>
-        <w:t xml:space="preserve"> (</w:t>
+        <w:t>Yanislav Shterev (</w:t>
       </w:r>
       <w:hyperlink r:id="rId6" w:history="1">
         <w:r>
@@ -999,8 +965,6 @@
         </w:rPr>
         <w:t xml:space="preserve"> (for NOT 0 ignoring, refer to the end)</w:t>
       </w:r>
-      <w:bookmarkStart w:id="0" w:name="_GoBack"/>
-      <w:bookmarkEnd w:id="0"/>
       <w:r>
         <w:rPr>
           <w:rFonts w:ascii="Georgia" w:hAnsi="Georgia"/>
@@ -1019,27 +983,15 @@
         </w:rPr>
         <w:br/>
       </w:r>
-      <w:proofErr w:type="spellStart"/>
-      <w:r>
-        <w:rPr>
-          <w:rFonts w:ascii="Courier New" w:hAnsi="Courier New" w:cs="Courier New"/>
-          <w:color w:val="A71D5D"/>
-          <w:sz w:val="14"/>
-          <w:szCs w:val="14"/>
-          <w:lang w:val="en-AU" w:eastAsia="zh-CN"/>
-        </w:rPr>
-        <w:t>def</w:t>
-      </w:r>
-      <w:proofErr w:type="spellEnd"/>
-      <w:r>
-        <w:rPr>
-          <w:rFonts w:ascii="Courier New" w:hAnsi="Courier New" w:cs="Courier New"/>
-          <w:color w:val="A71D5D"/>
-          <w:sz w:val="14"/>
-          <w:szCs w:val="14"/>
-          <w:lang w:val="en-AU" w:eastAsia="zh-CN"/>
-        </w:rPr>
-        <w:t xml:space="preserve"> </w:t>
+      <w:r>
+        <w:rPr>
+          <w:rFonts w:ascii="Courier New" w:hAnsi="Courier New" w:cs="Courier New"/>
+          <w:color w:val="A71D5D"/>
+          <w:sz w:val="14"/>
+          <w:szCs w:val="14"/>
+          <w:lang w:val="en-AU" w:eastAsia="zh-CN"/>
+        </w:rPr>
+        <w:t xml:space="preserve">def </w:t>
       </w:r>
       <w:proofErr w:type="spellStart"/>
       <w:r>
@@ -7260,7 +7212,6 @@
         </w:rPr>
         <w:t xml:space="preserve">= </w:t>
       </w:r>
-      <w:proofErr w:type="spellStart"/>
       <w:r>
         <w:rPr>
           <w:rFonts w:ascii="Courier New" w:hAnsi="Courier New" w:cs="Courier New"/>
@@ -7271,7 +7222,6 @@
         </w:rPr>
         <w:t>int</w:t>
       </w:r>
-      <w:proofErr w:type="spellEnd"/>
       <w:r>
         <w:rPr>
           <w:rFonts w:ascii="Courier New" w:hAnsi="Courier New" w:cs="Courier New"/>
@@ -8209,23 +8159,165 @@
     </w:p>
     <w:p>
       <w:pPr>
-        <w:pStyle w:val="ListParagraph"/>
         <w:shd w:val="clear" w:color="auto" w:fill="FFFFFF"/>
         <w:spacing w:before="100" w:beforeAutospacing="1" w:after="100" w:afterAutospacing="1"/>
-        <w:ind w:left="630"/>
-        <w:rPr>
-          <w:rFonts w:ascii="Georgia" w:hAnsi="Georgia"/>
-          <w:color w:val="333333"/>
-          <w:lang w:val="en-AU"/>
+        <w:rPr>
+          <w:rFonts w:ascii="Helvetica Neue" w:hAnsi="Helvetica Neue"/>
+          <w:b/>
+          <w:bCs/>
+          <w:color w:val="333333"/>
+          <w:sz w:val="30"/>
+          <w:szCs w:val="30"/>
         </w:rPr>
       </w:pPr>
+      <w:r>
+        <w:rPr>
+          <w:rFonts w:ascii="Helvetica Neue" w:hAnsi="Helvetica Neue"/>
+          <w:b/>
+          <w:bCs/>
+          <w:color w:val="333333"/>
+          <w:sz w:val="30"/>
+          <w:szCs w:val="30"/>
+        </w:rPr>
+        <w:lastRenderedPageBreak/>
+        <w:t>Part 1</w:t>
+      </w:r>
+      <w:r>
+        <w:rPr>
+          <w:rFonts w:ascii="Helvetica Neue" w:hAnsi="Helvetica Neue"/>
+          <w:b/>
+          <w:bCs/>
+          <w:color w:val="333333"/>
+          <w:sz w:val="30"/>
+          <w:szCs w:val="30"/>
+        </w:rPr>
+        <w:t xml:space="preserve"> Libraries used:</w:t>
+      </w:r>
     </w:p>
     <w:p>
       <w:pPr>
-        <w:pStyle w:val="ListParagraph"/>
+        <w:shd w:val="clear" w:color="auto" w:fill="FFFFFF"/>
+        <w:rPr>
+          <w:rFonts w:asciiTheme="minorHAnsi" w:hAnsiTheme="minorHAnsi" w:cstheme="minorHAnsi"/>
+          <w:bCs/>
+          <w:color w:val="333333"/>
+        </w:rPr>
+      </w:pPr>
+      <w:r>
+        <w:rPr>
+          <w:rFonts w:asciiTheme="minorHAnsi" w:hAnsiTheme="minorHAnsi" w:cstheme="minorHAnsi"/>
+          <w:b/>
+          <w:bCs/>
+          <w:color w:val="333333"/>
+        </w:rPr>
+        <w:t>csv</w:t>
+      </w:r>
+      <w:r>
+        <w:rPr>
+          <w:rFonts w:asciiTheme="minorHAnsi" w:hAnsiTheme="minorHAnsi" w:cstheme="minorHAnsi"/>
+          <w:bCs/>
+          <w:color w:val="333333"/>
+        </w:rPr>
+        <w:t xml:space="preserve"> – for reading data from csv format</w:t>
+      </w:r>
+      <w:r>
+        <w:rPr>
+          <w:rFonts w:asciiTheme="minorHAnsi" w:hAnsiTheme="minorHAnsi" w:cstheme="minorHAnsi"/>
+          <w:bCs/>
+          <w:color w:val="333333"/>
+        </w:rPr>
+        <w:t xml:space="preserve">: </w:t>
+      </w:r>
+      <w:hyperlink r:id="rId7" w:history="1">
+        <w:r>
+          <w:rPr>
+            <w:rStyle w:val="Hyperlink"/>
+            <w:rFonts w:asciiTheme="minorHAnsi" w:hAnsiTheme="minorHAnsi" w:cstheme="minorHAnsi"/>
+            <w:bCs/>
+          </w:rPr>
+          <w:t>https://docs.python.org/3/library/csv.html</w:t>
+        </w:r>
+      </w:hyperlink>
+      <w:r>
+        <w:rPr>
+          <w:rFonts w:asciiTheme="minorHAnsi" w:hAnsiTheme="minorHAnsi" w:cstheme="minorHAnsi"/>
+          <w:bCs/>
+          <w:color w:val="333333"/>
+        </w:rPr>
+        <w:t xml:space="preserve"> </w:t>
+      </w:r>
+    </w:p>
+    <w:p>
+      <w:pPr>
+        <w:shd w:val="clear" w:color="auto" w:fill="FFFFFF"/>
+        <w:rPr>
+          <w:rFonts w:asciiTheme="minorHAnsi" w:hAnsiTheme="minorHAnsi" w:cstheme="minorHAnsi"/>
+          <w:bCs/>
+          <w:color w:val="333333"/>
+        </w:rPr>
+      </w:pPr>
+      <w:proofErr w:type="spellStart"/>
+      <w:proofErr w:type="gramStart"/>
+      <w:r>
+        <w:rPr>
+          <w:rFonts w:asciiTheme="minorHAnsi" w:hAnsiTheme="minorHAnsi" w:cstheme="minorHAnsi"/>
+          <w:b/>
+          <w:bCs/>
+          <w:color w:val="333333"/>
+        </w:rPr>
+        <w:t>scipy.stats</w:t>
+      </w:r>
+      <w:proofErr w:type="spellEnd"/>
+      <w:proofErr w:type="gramEnd"/>
+      <w:r>
+        <w:rPr>
+          <w:rFonts w:asciiTheme="minorHAnsi" w:hAnsiTheme="minorHAnsi" w:cstheme="minorHAnsi"/>
+          <w:bCs/>
+          <w:color w:val="333333"/>
+        </w:rPr>
+        <w:t xml:space="preserve"> for normal and </w:t>
+      </w:r>
+      <w:proofErr w:type="spellStart"/>
+      <w:r>
+        <w:rPr>
+          <w:rFonts w:asciiTheme="minorHAnsi" w:hAnsiTheme="minorHAnsi" w:cstheme="minorHAnsi"/>
+          <w:bCs/>
+          <w:color w:val="333333"/>
+        </w:rPr>
+        <w:t>bernoulli’s</w:t>
+      </w:r>
+      <w:proofErr w:type="spellEnd"/>
+      <w:r>
+        <w:rPr>
+          <w:rFonts w:asciiTheme="minorHAnsi" w:hAnsiTheme="minorHAnsi" w:cstheme="minorHAnsi"/>
+          <w:bCs/>
+          <w:color w:val="333333"/>
+        </w:rPr>
+        <w:t xml:space="preserve"> density and mass functions: </w:t>
+      </w:r>
+      <w:hyperlink r:id="rId8" w:history="1">
+        <w:r>
+          <w:rPr>
+            <w:rStyle w:val="Hyperlink"/>
+            <w:rFonts w:asciiTheme="minorHAnsi" w:hAnsiTheme="minorHAnsi" w:cstheme="minorHAnsi"/>
+            <w:bCs/>
+          </w:rPr>
+          <w:t>https://docs.scipy.org/doc/scipy/reference/stats.html</w:t>
+        </w:r>
+      </w:hyperlink>
+      <w:r>
+        <w:rPr>
+          <w:rFonts w:asciiTheme="minorHAnsi" w:hAnsiTheme="minorHAnsi" w:cstheme="minorHAnsi"/>
+          <w:bCs/>
+          <w:color w:val="333333"/>
+        </w:rPr>
+        <w:t xml:space="preserve"> </w:t>
+      </w:r>
+    </w:p>
+    <w:p>
+      <w:pPr>
         <w:shd w:val="clear" w:color="auto" w:fill="FFFFFF"/>
         <w:spacing w:before="100" w:beforeAutospacing="1" w:after="100" w:afterAutospacing="1"/>
-        <w:ind w:left="630"/>
         <w:rPr>
           <w:rFonts w:ascii="Georgia" w:hAnsi="Georgia"/>
           <w:color w:val="333333"/>
@@ -8277,7 +8369,7 @@
         </w:rPr>
         <w:t xml:space="preserve">We used the MNIST dataset located at </w:t>
       </w:r>
-      <w:hyperlink r:id="rId7" w:history="1">
+      <w:hyperlink r:id="rId9" w:history="1">
         <w:r>
           <w:rPr>
             <w:rStyle w:val="Hyperlink"/>
@@ -11134,66 +11226,6 @@
     <w:p>
       <w:pPr>
         <w:shd w:val="clear" w:color="auto" w:fill="FFFFFF"/>
-        <w:spacing w:before="330" w:after="165"/>
-        <w:outlineLvl w:val="2"/>
-        <w:rPr>
-          <w:rFonts w:ascii="Helvetica Neue" w:hAnsi="Helvetica Neue"/>
-          <w:b/>
-          <w:bCs/>
-          <w:color w:val="333333"/>
-          <w:sz w:val="42"/>
-          <w:szCs w:val="42"/>
-        </w:rPr>
-      </w:pPr>
-    </w:p>
-    <w:p>
-      <w:pPr>
-        <w:shd w:val="clear" w:color="auto" w:fill="FFFFFF"/>
-        <w:spacing w:before="330" w:after="165"/>
-        <w:outlineLvl w:val="2"/>
-        <w:rPr>
-          <w:rFonts w:ascii="Helvetica Neue" w:hAnsi="Helvetica Neue"/>
-          <w:b/>
-          <w:bCs/>
-          <w:color w:val="333333"/>
-          <w:sz w:val="42"/>
-          <w:szCs w:val="42"/>
-        </w:rPr>
-      </w:pPr>
-    </w:p>
-    <w:p>
-      <w:pPr>
-        <w:shd w:val="clear" w:color="auto" w:fill="FFFFFF"/>
-        <w:spacing w:before="165" w:after="165"/>
-        <w:outlineLvl w:val="3"/>
-        <w:rPr>
-          <w:rFonts w:ascii="Helvetica Neue" w:hAnsi="Helvetica Neue"/>
-          <w:b/>
-          <w:bCs/>
-          <w:color w:val="333333"/>
-          <w:sz w:val="42"/>
-          <w:szCs w:val="42"/>
-        </w:rPr>
-      </w:pPr>
-    </w:p>
-    <w:p>
-      <w:pPr>
-        <w:shd w:val="clear" w:color="auto" w:fill="FFFFFF"/>
-        <w:spacing w:before="165" w:after="165"/>
-        <w:outlineLvl w:val="3"/>
-        <w:rPr>
-          <w:rFonts w:ascii="Helvetica Neue" w:hAnsi="Helvetica Neue"/>
-          <w:b/>
-          <w:bCs/>
-          <w:color w:val="333333"/>
-          <w:sz w:val="42"/>
-          <w:szCs w:val="42"/>
-        </w:rPr>
-      </w:pPr>
-    </w:p>
-    <w:p>
-      <w:pPr>
-        <w:shd w:val="clear" w:color="auto" w:fill="FFFFFF"/>
         <w:spacing w:before="165" w:after="165"/>
         <w:outlineLvl w:val="3"/>
         <w:rPr>
@@ -11422,7 +11454,7 @@
                           <pic:cNvPicPr/>
                         </pic:nvPicPr>
                         <pic:blipFill>
-                          <a:blip r:embed="rId8" cstate="print">
+                          <a:blip r:embed="rId10" cstate="print">
                             <a:extLst>
                               <a:ext uri="{28A0092B-C50C-407E-A947-70E740481C1C}">
                                 <a14:useLocalDpi xmlns:a14="http://schemas.microsoft.com/office/drawing/2010/main" val="0"/>
@@ -11536,7 +11568,7 @@
                           <pic:cNvPicPr/>
                         </pic:nvPicPr>
                         <pic:blipFill>
-                          <a:blip r:embed="rId9" cstate="print">
+                          <a:blip r:embed="rId11" cstate="print">
                             <a:extLst>
                               <a:ext uri="{28A0092B-C50C-407E-A947-70E740481C1C}">
                                 <a14:useLocalDpi xmlns:a14="http://schemas.microsoft.com/office/drawing/2010/main" val="0"/>
@@ -11650,7 +11682,7 @@
                           <pic:cNvPicPr/>
                         </pic:nvPicPr>
                         <pic:blipFill>
-                          <a:blip r:embed="rId10" cstate="print">
+                          <a:blip r:embed="rId12" cstate="print">
                             <a:extLst>
                               <a:ext uri="{28A0092B-C50C-407E-A947-70E740481C1C}">
                                 <a14:useLocalDpi xmlns:a14="http://schemas.microsoft.com/office/drawing/2010/main" val="0"/>
@@ -11764,7 +11796,7 @@
                           <pic:cNvPicPr/>
                         </pic:nvPicPr>
                         <pic:blipFill>
-                          <a:blip r:embed="rId11" cstate="print">
+                          <a:blip r:embed="rId13" cstate="print">
                             <a:extLst>
                               <a:ext uri="{28A0092B-C50C-407E-A947-70E740481C1C}">
                                 <a14:useLocalDpi xmlns:a14="http://schemas.microsoft.com/office/drawing/2010/main" val="0"/>
@@ -11878,7 +11910,7 @@
                           <pic:cNvPicPr/>
                         </pic:nvPicPr>
                         <pic:blipFill>
-                          <a:blip r:embed="rId12" cstate="print">
+                          <a:blip r:embed="rId14" cstate="print">
                             <a:extLst>
                               <a:ext uri="{28A0092B-C50C-407E-A947-70E740481C1C}">
                                 <a14:useLocalDpi xmlns:a14="http://schemas.microsoft.com/office/drawing/2010/main" val="0"/>
@@ -11992,7 +12024,7 @@
                           <pic:cNvPicPr/>
                         </pic:nvPicPr>
                         <pic:blipFill>
-                          <a:blip r:embed="rId13" cstate="print">
+                          <a:blip r:embed="rId15" cstate="print">
                             <a:extLst>
                               <a:ext uri="{28A0092B-C50C-407E-A947-70E740481C1C}">
                                 <a14:useLocalDpi xmlns:a14="http://schemas.microsoft.com/office/drawing/2010/main" val="0"/>
@@ -12106,7 +12138,7 @@
                           <pic:cNvPicPr/>
                         </pic:nvPicPr>
                         <pic:blipFill>
-                          <a:blip r:embed="rId14" cstate="print">
+                          <a:blip r:embed="rId16" cstate="print">
                             <a:extLst>
                               <a:ext uri="{28A0092B-C50C-407E-A947-70E740481C1C}">
                                 <a14:useLocalDpi xmlns:a14="http://schemas.microsoft.com/office/drawing/2010/main" val="0"/>
@@ -12220,7 +12252,7 @@
                           <pic:cNvPicPr/>
                         </pic:nvPicPr>
                         <pic:blipFill>
-                          <a:blip r:embed="rId15" cstate="print">
+                          <a:blip r:embed="rId17" cstate="print">
                             <a:extLst>
                               <a:ext uri="{28A0092B-C50C-407E-A947-70E740481C1C}">
                                 <a14:useLocalDpi xmlns:a14="http://schemas.microsoft.com/office/drawing/2010/main" val="0"/>
@@ -12334,7 +12366,7 @@
                           <pic:cNvPicPr/>
                         </pic:nvPicPr>
                         <pic:blipFill>
-                          <a:blip r:embed="rId16" cstate="print">
+                          <a:blip r:embed="rId18" cstate="print">
                             <a:extLst>
                               <a:ext uri="{28A0092B-C50C-407E-A947-70E740481C1C}">
                                 <a14:useLocalDpi xmlns:a14="http://schemas.microsoft.com/office/drawing/2010/main" val="0"/>
@@ -12395,7 +12427,6 @@
                 <w:rFonts w:ascii="Georgia" w:hAnsi="Georgia"/>
                 <w:color w:val="333333"/>
               </w:rPr>
-              <w:lastRenderedPageBreak/>
               <w:t>9</w:t>
             </w:r>
           </w:p>
@@ -12449,7 +12480,7 @@
                           <pic:cNvPicPr/>
                         </pic:nvPicPr>
                         <pic:blipFill>
-                          <a:blip r:embed="rId17" cstate="print">
+                          <a:blip r:embed="rId19" cstate="print">
                             <a:extLst>
                               <a:ext uri="{28A0092B-C50C-407E-A947-70E740481C1C}">
                                 <a14:useLocalDpi xmlns:a14="http://schemas.microsoft.com/office/drawing/2010/main" val="0"/>
@@ -12504,16 +12535,10 @@
           <w:b/>
           <w:bCs/>
           <w:color w:val="333333"/>
-          <w:sz w:val="30"/>
           <w:szCs w:val="30"/>
         </w:rPr>
       </w:pPr>
-    </w:p>
-    <w:p>
-      <w:pPr>
-        <w:shd w:val="clear" w:color="auto" w:fill="FFFFFF"/>
-        <w:spacing w:before="165" w:after="165"/>
-        <w:outlineLvl w:val="3"/>
+      <w:r>
         <w:rPr>
           <w:rFonts w:ascii="Helvetica Neue" w:hAnsi="Helvetica Neue"/>
           <w:b/>
@@ -12521,15 +12546,7 @@
           <w:color w:val="333333"/>
           <w:szCs w:val="30"/>
         </w:rPr>
-      </w:pPr>
-      <w:r>
-        <w:rPr>
-          <w:rFonts w:ascii="Helvetica Neue" w:hAnsi="Helvetica Neue"/>
-          <w:b/>
-          <w:bCs/>
-          <w:color w:val="333333"/>
-          <w:szCs w:val="30"/>
-        </w:rPr>
+        <w:lastRenderedPageBreak/>
         <w:t xml:space="preserve">Part 2 Code </w:t>
       </w:r>
     </w:p>
@@ -12567,7 +12584,6 @@
         </w:rPr>
         <w:br/>
       </w:r>
-      <w:proofErr w:type="gramStart"/>
       <w:r>
         <w:rPr>
           <w:rFonts w:ascii="Georgia" w:hAnsi="Georgia"/>
@@ -12575,9 +12591,9 @@
           <w:sz w:val="20"/>
           <w:szCs w:val="20"/>
         </w:rPr>
-        <w:t>The</w:t>
-      </w:r>
-      <w:proofErr w:type="gramEnd"/>
+        <w:t xml:space="preserve">The below function belongs to class of </w:t>
+      </w:r>
+      <w:proofErr w:type="spellStart"/>
       <w:r>
         <w:rPr>
           <w:rFonts w:ascii="Georgia" w:hAnsi="Georgia"/>
@@ -12585,9 +12601,9 @@
           <w:sz w:val="20"/>
           <w:szCs w:val="20"/>
         </w:rPr>
-        <w:t xml:space="preserve"> below function belongs to class of </w:t>
-      </w:r>
-      <w:proofErr w:type="spellStart"/>
+        <w:t>NaiveBayesNormalDistr</w:t>
+      </w:r>
+      <w:proofErr w:type="spellEnd"/>
       <w:r>
         <w:rPr>
           <w:rFonts w:ascii="Georgia" w:hAnsi="Georgia"/>
@@ -12595,37 +12611,7 @@
           <w:sz w:val="20"/>
           <w:szCs w:val="20"/>
         </w:rPr>
-        <w:t>NaiveBayesNormalDistr</w:t>
-      </w:r>
-      <w:proofErr w:type="spellEnd"/>
-      <w:r>
-        <w:rPr>
-          <w:rFonts w:ascii="Georgia" w:hAnsi="Georgia"/>
-          <w:color w:val="333333"/>
-          <w:sz w:val="20"/>
-          <w:szCs w:val="20"/>
-        </w:rPr>
-        <w:t xml:space="preserve">. </w:t>
-      </w:r>
-      <w:proofErr w:type="gramStart"/>
-      <w:r>
-        <w:rPr>
-          <w:rFonts w:ascii="Georgia" w:hAnsi="Georgia"/>
-          <w:color w:val="333333"/>
-          <w:sz w:val="20"/>
-          <w:szCs w:val="20"/>
-        </w:rPr>
-        <w:t>epsilon</w:t>
-      </w:r>
-      <w:proofErr w:type="gramEnd"/>
-      <w:r>
-        <w:rPr>
-          <w:rFonts w:ascii="Georgia" w:hAnsi="Georgia"/>
-          <w:color w:val="333333"/>
-          <w:sz w:val="20"/>
-          <w:szCs w:val="20"/>
-        </w:rPr>
-        <w:t xml:space="preserve"> is like </w:t>
+        <w:t xml:space="preserve">. epsilon is like </w:t>
       </w:r>
       <w:proofErr w:type="spellStart"/>
       <w:r>
@@ -12699,7 +12685,6 @@
           <w:szCs w:val="18"/>
         </w:rPr>
       </w:pPr>
-      <w:proofErr w:type="spellStart"/>
       <w:r>
         <w:rPr>
           <w:rFonts w:ascii="Menlo" w:hAnsi="Menlo" w:cs="Menlo"/>
@@ -12707,17 +12692,7 @@
           <w:sz w:val="18"/>
           <w:szCs w:val="18"/>
         </w:rPr>
-        <w:t>def</w:t>
-      </w:r>
-      <w:proofErr w:type="spellEnd"/>
-      <w:r>
-        <w:rPr>
-          <w:rFonts w:ascii="Menlo" w:hAnsi="Menlo" w:cs="Menlo"/>
-          <w:color w:val="CC7832"/>
-          <w:sz w:val="18"/>
-          <w:szCs w:val="18"/>
-        </w:rPr>
-        <w:t xml:space="preserve"> </w:t>
+        <w:t xml:space="preserve">def </w:t>
       </w:r>
       <w:r>
         <w:rPr>
@@ -13819,7 +13794,6 @@
         </w:rPr>
         <w:br/>
       </w:r>
-      <w:proofErr w:type="gramStart"/>
       <w:r>
         <w:rPr>
           <w:rFonts w:ascii="Georgia" w:hAnsi="Georgia"/>
@@ -13827,9 +13801,9 @@
           <w:sz w:val="18"/>
           <w:szCs w:val="18"/>
         </w:rPr>
-        <w:t>The</w:t>
-      </w:r>
-      <w:proofErr w:type="gramEnd"/>
+        <w:t xml:space="preserve">The below function belongs to class of </w:t>
+      </w:r>
+      <w:proofErr w:type="spellStart"/>
       <w:r>
         <w:rPr>
           <w:rFonts w:ascii="Georgia" w:hAnsi="Georgia"/>
@@ -13837,8 +13811,9 @@
           <w:sz w:val="18"/>
           <w:szCs w:val="18"/>
         </w:rPr>
-        <w:t xml:space="preserve"> below function belongs to class of</w:t>
-      </w:r>
+        <w:t>NaiveBayesBernoulli</w:t>
+      </w:r>
+      <w:proofErr w:type="spellEnd"/>
       <w:r>
         <w:rPr>
           <w:rFonts w:ascii="Georgia" w:hAnsi="Georgia"/>
@@ -13846,9 +13821,8 @@
           <w:sz w:val="18"/>
           <w:szCs w:val="18"/>
         </w:rPr>
-        <w:t xml:space="preserve"> </w:t>
-      </w:r>
-      <w:proofErr w:type="spellStart"/>
+        <w:t>. We applied addictive smoothing (LAPLACE</w:t>
+      </w:r>
       <w:r>
         <w:rPr>
           <w:rFonts w:ascii="Georgia" w:hAnsi="Georgia"/>
@@ -13856,9 +13830,8 @@
           <w:sz w:val="18"/>
           <w:szCs w:val="18"/>
         </w:rPr>
-        <w:t>NaiveBayesBernoulli</w:t>
-      </w:r>
-      <w:proofErr w:type="spellEnd"/>
+        <w:t xml:space="preserve"> smoothing</w:t>
+      </w:r>
       <w:r>
         <w:rPr>
           <w:rFonts w:ascii="Georgia" w:hAnsi="Georgia"/>
@@ -13866,7 +13839,7 @@
           <w:sz w:val="18"/>
           <w:szCs w:val="18"/>
         </w:rPr>
-        <w:t>. We applied addictive smoothing (LAPLACE</w:t>
+        <w:t xml:space="preserve">) with α = 1 (plus one). </w:t>
       </w:r>
       <w:r>
         <w:rPr>
@@ -13875,7 +13848,7 @@
           <w:sz w:val="18"/>
           <w:szCs w:val="18"/>
         </w:rPr>
-        <w:t xml:space="preserve"> smoothing</w:t>
+        <w:t>W</w:t>
       </w:r>
       <w:r>
         <w:rPr>
@@ -13884,7 +13857,7 @@
           <w:sz w:val="18"/>
           <w:szCs w:val="18"/>
         </w:rPr>
-        <w:t xml:space="preserve">) with </w:t>
+        <w:t xml:space="preserve">e mark ink pixels’ value </w:t>
       </w:r>
       <w:r>
         <w:rPr>
@@ -13893,7 +13866,7 @@
           <w:sz w:val="18"/>
           <w:szCs w:val="18"/>
         </w:rPr>
-        <w:t>α = </w:t>
+        <w:t>=</w:t>
       </w:r>
       <w:r>
         <w:rPr>
@@ -13902,7 +13875,7 @@
           <w:sz w:val="18"/>
           <w:szCs w:val="18"/>
         </w:rPr>
-        <w:t xml:space="preserve">1 (plus one). </w:t>
+        <w:t xml:space="preserve"> 1, instead of 255</w:t>
       </w:r>
       <w:r>
         <w:rPr>
@@ -13911,56 +13884,9 @@
           <w:sz w:val="18"/>
           <w:szCs w:val="18"/>
         </w:rPr>
-        <w:t>W</w:t>
-      </w:r>
-      <w:r>
-        <w:rPr>
-          <w:rFonts w:ascii="Georgia" w:hAnsi="Georgia"/>
-          <w:color w:val="333333"/>
-          <w:sz w:val="18"/>
-          <w:szCs w:val="18"/>
-        </w:rPr>
-        <w:t xml:space="preserve">e mark ink pixels’ value </w:t>
-      </w:r>
-      <w:r>
-        <w:rPr>
-          <w:rFonts w:ascii="Georgia" w:hAnsi="Georgia"/>
-          <w:color w:val="333333"/>
-          <w:sz w:val="18"/>
-          <w:szCs w:val="18"/>
-        </w:rPr>
-        <w:t>=</w:t>
-      </w:r>
-      <w:r>
-        <w:rPr>
-          <w:rFonts w:ascii="Georgia" w:hAnsi="Georgia"/>
-          <w:color w:val="333333"/>
-          <w:sz w:val="18"/>
-          <w:szCs w:val="18"/>
-        </w:rPr>
-        <w:t xml:space="preserve"> 1, instead of 255</w:t>
-      </w:r>
-      <w:r>
-        <w:rPr>
-          <w:rFonts w:ascii="Georgia" w:hAnsi="Georgia"/>
-          <w:color w:val="333333"/>
-          <w:sz w:val="18"/>
-          <w:szCs w:val="18"/>
-        </w:rPr>
-        <w:t xml:space="preserve"> (refer to full code for threshold and assigning paper pixel =0 and ink pixel=1), so we can use sum to calculate </w:t>
-      </w:r>
-      <w:proofErr w:type="gramStart"/>
-      <w:r>
-        <w:rPr>
-          <w:rFonts w:ascii="Georgia" w:hAnsi="Georgia"/>
-          <w:color w:val="333333"/>
-          <w:sz w:val="18"/>
-          <w:szCs w:val="18"/>
-        </w:rPr>
-        <w:t>p(</w:t>
-      </w:r>
-      <w:proofErr w:type="spellStart"/>
-      <w:proofErr w:type="gramEnd"/>
+        <w:t xml:space="preserve"> (refer to full code for threshold and assigning paper pixel =0 and ink pixel=1), so we can use sum to calculate p(</w:t>
+      </w:r>
+      <w:proofErr w:type="spellStart"/>
       <w:r>
         <w:rPr>
           <w:rFonts w:ascii="Georgia" w:hAnsi="Georgia"/>
@@ -13992,7 +13918,6 @@
           <w:szCs w:val="18"/>
         </w:rPr>
       </w:pPr>
-      <w:proofErr w:type="spellStart"/>
       <w:r>
         <w:rPr>
           <w:rFonts w:ascii="Menlo" w:hAnsi="Menlo" w:cs="Menlo"/>
@@ -14000,17 +13925,7 @@
           <w:sz w:val="18"/>
           <w:szCs w:val="18"/>
         </w:rPr>
-        <w:t>def</w:t>
-      </w:r>
-      <w:proofErr w:type="spellEnd"/>
-      <w:r>
-        <w:rPr>
-          <w:rFonts w:ascii="Menlo" w:hAnsi="Menlo" w:cs="Menlo"/>
-          <w:color w:val="CC7832"/>
-          <w:sz w:val="18"/>
-          <w:szCs w:val="18"/>
-        </w:rPr>
-        <w:t xml:space="preserve"> </w:t>
+        <w:t xml:space="preserve">def </w:t>
       </w:r>
       <w:r>
         <w:rPr>
@@ -15001,7 +14916,6 @@
           <w:szCs w:val="18"/>
         </w:rPr>
       </w:pPr>
-      <w:proofErr w:type="spellStart"/>
       <w:r>
         <w:rPr>
           <w:rFonts w:ascii="Menlo" w:hAnsi="Menlo" w:cs="Menlo"/>
@@ -15009,9 +14923,35 @@
           <w:sz w:val="18"/>
           <w:szCs w:val="18"/>
         </w:rPr>
-        <w:t>def</w:t>
-      </w:r>
-      <w:proofErr w:type="spellEnd"/>
+        <w:t xml:space="preserve">def </w:t>
+      </w:r>
+      <w:r>
+        <w:rPr>
+          <w:rFonts w:ascii="Menlo" w:hAnsi="Menlo" w:cs="Menlo"/>
+          <w:color w:val="FFC66D"/>
+          <w:sz w:val="18"/>
+          <w:szCs w:val="18"/>
+        </w:rPr>
+        <w:t>predict</w:t>
+      </w:r>
+      <w:r>
+        <w:rPr>
+          <w:rFonts w:ascii="Menlo" w:hAnsi="Menlo" w:cs="Menlo"/>
+          <w:color w:val="A9B7C6"/>
+          <w:sz w:val="18"/>
+          <w:szCs w:val="18"/>
+        </w:rPr>
+        <w:t>(</w:t>
+      </w:r>
+      <w:r>
+        <w:rPr>
+          <w:rFonts w:ascii="Menlo" w:hAnsi="Menlo" w:cs="Menlo"/>
+          <w:color w:val="94558D"/>
+          <w:sz w:val="18"/>
+          <w:szCs w:val="18"/>
+        </w:rPr>
+        <w:t>self</w:t>
+      </w:r>
       <w:r>
         <w:rPr>
           <w:rFonts w:ascii="Menlo" w:hAnsi="Menlo" w:cs="Menlo"/>
@@ -15019,17 +14959,9 @@
           <w:sz w:val="18"/>
           <w:szCs w:val="18"/>
         </w:rPr>
-        <w:t xml:space="preserve"> </w:t>
-      </w:r>
-      <w:r>
-        <w:rPr>
-          <w:rFonts w:ascii="Menlo" w:hAnsi="Menlo" w:cs="Menlo"/>
-          <w:color w:val="FFC66D"/>
-          <w:sz w:val="18"/>
-          <w:szCs w:val="18"/>
-        </w:rPr>
-        <w:t>predict</w:t>
-      </w:r>
+        <w:t xml:space="preserve">, </w:t>
+      </w:r>
+      <w:proofErr w:type="spellStart"/>
       <w:r>
         <w:rPr>
           <w:rFonts w:ascii="Menlo" w:hAnsi="Menlo" w:cs="Menlo"/>
@@ -15037,8 +14969,29 @@
           <w:sz w:val="18"/>
           <w:szCs w:val="18"/>
         </w:rPr>
-        <w:t>(</w:t>
-      </w:r>
+        <w:t>test_data</w:t>
+      </w:r>
+      <w:proofErr w:type="spellEnd"/>
+      <w:r>
+        <w:rPr>
+          <w:rFonts w:ascii="Menlo" w:hAnsi="Menlo" w:cs="Menlo"/>
+          <w:color w:val="A9B7C6"/>
+          <w:sz w:val="18"/>
+          <w:szCs w:val="18"/>
+        </w:rPr>
+        <w:t>):</w:t>
+      </w:r>
+      <w:r>
+        <w:rPr>
+          <w:rFonts w:ascii="Menlo" w:hAnsi="Menlo" w:cs="Menlo"/>
+          <w:color w:val="A9B7C6"/>
+          <w:sz w:val="18"/>
+          <w:szCs w:val="18"/>
+        </w:rPr>
+        <w:br/>
+        <w:t xml:space="preserve">    </w:t>
+      </w:r>
+      <w:proofErr w:type="spellStart"/>
       <w:r>
         <w:rPr>
           <w:rFonts w:ascii="Menlo" w:hAnsi="Menlo" w:cs="Menlo"/>
@@ -15051,13 +15004,13 @@
       <w:r>
         <w:rPr>
           <w:rFonts w:ascii="Menlo" w:hAnsi="Menlo" w:cs="Menlo"/>
-          <w:color w:val="CC7832"/>
+          <w:color w:val="A9B7C6"/>
           <w:sz w:val="18"/>
           <w:szCs w:val="18"/>
         </w:rPr>
-        <w:t xml:space="preserve">, </w:t>
-      </w:r>
-      <w:proofErr w:type="spellStart"/>
+        <w:t>.p_digit_class</w:t>
+      </w:r>
+      <w:proofErr w:type="spellEnd"/>
       <w:r>
         <w:rPr>
           <w:rFonts w:ascii="Menlo" w:hAnsi="Menlo" w:cs="Menlo"/>
@@ -15065,9 +15018,8 @@
           <w:sz w:val="18"/>
           <w:szCs w:val="18"/>
         </w:rPr>
-        <w:t>test_data</w:t>
-      </w:r>
-      <w:proofErr w:type="spellEnd"/>
+        <w:t xml:space="preserve"> = []</w:t>
+      </w:r>
       <w:r>
         <w:rPr>
           <w:rFonts w:ascii="Menlo" w:hAnsi="Menlo" w:cs="Menlo"/>
@@ -15075,7 +15027,18 @@
           <w:sz w:val="18"/>
           <w:szCs w:val="18"/>
         </w:rPr>
-        <w:t>):</w:t>
+        <w:br/>
+        <w:t xml:space="preserve">    </w:t>
+      </w:r>
+      <w:proofErr w:type="spellStart"/>
+      <w:r>
+        <w:rPr>
+          <w:rFonts w:ascii="Menlo" w:hAnsi="Menlo" w:cs="Menlo"/>
+          <w:color w:val="94558D"/>
+          <w:sz w:val="18"/>
+          <w:szCs w:val="18"/>
+        </w:rPr>
+        <w:t>self</w:t>
       </w:r>
       <w:r>
         <w:rPr>
@@ -15084,8 +15047,36 @@
           <w:sz w:val="18"/>
           <w:szCs w:val="18"/>
         </w:rPr>
+        <w:t>.predicted</w:t>
+      </w:r>
+      <w:proofErr w:type="spellEnd"/>
+      <w:r>
+        <w:rPr>
+          <w:rFonts w:ascii="Menlo" w:hAnsi="Menlo" w:cs="Menlo"/>
+          <w:color w:val="A9B7C6"/>
+          <w:sz w:val="18"/>
+          <w:szCs w:val="18"/>
+        </w:rPr>
+        <w:t xml:space="preserve"> = []</w:t>
+      </w:r>
+      <w:r>
+        <w:rPr>
+          <w:rFonts w:ascii="Menlo" w:hAnsi="Menlo" w:cs="Menlo"/>
+          <w:color w:val="A9B7C6"/>
+          <w:sz w:val="18"/>
+          <w:szCs w:val="18"/>
+        </w:rPr>
         <w:br/>
         <w:t xml:space="preserve">    </w:t>
+      </w:r>
+      <w:r>
+        <w:rPr>
+          <w:rFonts w:ascii="Menlo" w:hAnsi="Menlo" w:cs="Menlo"/>
+          <w:color w:val="CC7832"/>
+          <w:sz w:val="18"/>
+          <w:szCs w:val="18"/>
+        </w:rPr>
+        <w:t xml:space="preserve">if </w:t>
       </w:r>
       <w:proofErr w:type="spellStart"/>
       <w:r>
@@ -15104,7 +15095,7 @@
           <w:sz w:val="18"/>
           <w:szCs w:val="18"/>
         </w:rPr>
-        <w:t>.p_digit_class</w:t>
+        <w:t>.digits_mean</w:t>
       </w:r>
       <w:proofErr w:type="spellEnd"/>
       <w:r>
@@ -15114,7 +15105,26 @@
           <w:sz w:val="18"/>
           <w:szCs w:val="18"/>
         </w:rPr>
-        <w:t xml:space="preserve"> = []</w:t>
+        <w:t xml:space="preserve"> == [] </w:t>
+      </w:r>
+      <w:r>
+        <w:rPr>
+          <w:rFonts w:ascii="Menlo" w:hAnsi="Menlo" w:cs="Menlo"/>
+          <w:color w:val="CC7832"/>
+          <w:sz w:val="18"/>
+          <w:szCs w:val="18"/>
+        </w:rPr>
+        <w:t xml:space="preserve">or </w:t>
+      </w:r>
+      <w:proofErr w:type="spellStart"/>
+      <w:r>
+        <w:rPr>
+          <w:rFonts w:ascii="Menlo" w:hAnsi="Menlo" w:cs="Menlo"/>
+          <w:color w:val="94558D"/>
+          <w:sz w:val="18"/>
+          <w:szCs w:val="18"/>
+        </w:rPr>
+        <w:t>self</w:t>
       </w:r>
       <w:r>
         <w:rPr>
@@ -15123,8 +15133,26 @@
           <w:sz w:val="18"/>
           <w:szCs w:val="18"/>
         </w:rPr>
-        <w:br/>
-        <w:t xml:space="preserve">    </w:t>
+        <w:t>.digits_var</w:t>
+      </w:r>
+      <w:proofErr w:type="spellEnd"/>
+      <w:r>
+        <w:rPr>
+          <w:rFonts w:ascii="Menlo" w:hAnsi="Menlo" w:cs="Menlo"/>
+          <w:color w:val="A9B7C6"/>
+          <w:sz w:val="18"/>
+          <w:szCs w:val="18"/>
+        </w:rPr>
+        <w:t xml:space="preserve"> ==[] </w:t>
+      </w:r>
+      <w:r>
+        <w:rPr>
+          <w:rFonts w:ascii="Menlo" w:hAnsi="Menlo" w:cs="Menlo"/>
+          <w:color w:val="CC7832"/>
+          <w:sz w:val="18"/>
+          <w:szCs w:val="18"/>
+        </w:rPr>
+        <w:t xml:space="preserve">or </w:t>
       </w:r>
       <w:proofErr w:type="spellStart"/>
       <w:r>
@@ -15143,7 +15171,7 @@
           <w:sz w:val="18"/>
           <w:szCs w:val="18"/>
         </w:rPr>
-        <w:t>.predicted</w:t>
+        <w:t>.p</w:t>
       </w:r>
       <w:proofErr w:type="spellEnd"/>
       <w:r>
@@ -15153,7 +15181,7 @@
           <w:sz w:val="18"/>
           <w:szCs w:val="18"/>
         </w:rPr>
-        <w:t xml:space="preserve"> = []</w:t>
+        <w:t xml:space="preserve"> == []:</w:t>
       </w:r>
       <w:r>
         <w:rPr>
@@ -15163,7 +15191,53 @@
           <w:szCs w:val="18"/>
         </w:rPr>
         <w:br/>
-        <w:t xml:space="preserve">    </w:t>
+        <w:t xml:space="preserve">        </w:t>
+      </w:r>
+      <w:r>
+        <w:rPr>
+          <w:rFonts w:ascii="Menlo" w:hAnsi="Menlo" w:cs="Menlo"/>
+          <w:color w:val="8888C6"/>
+          <w:sz w:val="18"/>
+          <w:szCs w:val="18"/>
+        </w:rPr>
+        <w:t>print</w:t>
+      </w:r>
+      <w:r>
+        <w:rPr>
+          <w:rFonts w:ascii="Menlo" w:hAnsi="Menlo" w:cs="Menlo"/>
+          <w:color w:val="A9B7C6"/>
+          <w:sz w:val="18"/>
+          <w:szCs w:val="18"/>
+        </w:rPr>
+        <w:t>(</w:t>
+      </w:r>
+      <w:r>
+        <w:rPr>
+          <w:rFonts w:ascii="Menlo" w:hAnsi="Menlo" w:cs="Menlo"/>
+          <w:color w:val="6A8759"/>
+          <w:sz w:val="18"/>
+          <w:szCs w:val="18"/>
+        </w:rPr>
+        <w:t>"Fit your model to training data first"</w:t>
+      </w:r>
+      <w:r>
+        <w:rPr>
+          <w:rFonts w:ascii="Menlo" w:hAnsi="Menlo" w:cs="Menlo"/>
+          <w:color w:val="A9B7C6"/>
+          <w:sz w:val="18"/>
+          <w:szCs w:val="18"/>
+        </w:rPr>
+        <w:t>)</w:t>
+      </w:r>
+      <w:r>
+        <w:rPr>
+          <w:rFonts w:ascii="Menlo" w:hAnsi="Menlo" w:cs="Menlo"/>
+          <w:color w:val="A9B7C6"/>
+          <w:sz w:val="18"/>
+          <w:szCs w:val="18"/>
+        </w:rPr>
+        <w:br/>
+        <w:t xml:space="preserve">        </w:t>
       </w:r>
       <w:r>
         <w:rPr>
@@ -15172,7 +15246,150 @@
           <w:sz w:val="18"/>
           <w:szCs w:val="18"/>
         </w:rPr>
-        <w:t xml:space="preserve">if </w:t>
+        <w:t xml:space="preserve">return </w:t>
+      </w:r>
+      <w:r>
+        <w:rPr>
+          <w:rFonts w:ascii="Menlo" w:hAnsi="Menlo" w:cs="Menlo"/>
+          <w:color w:val="A9B7C6"/>
+          <w:sz w:val="18"/>
+          <w:szCs w:val="18"/>
+        </w:rPr>
+        <w:t>[]</w:t>
+      </w:r>
+      <w:r>
+        <w:rPr>
+          <w:rFonts w:ascii="Menlo" w:hAnsi="Menlo" w:cs="Menlo"/>
+          <w:color w:val="A9B7C6"/>
+          <w:sz w:val="18"/>
+          <w:szCs w:val="18"/>
+        </w:rPr>
+        <w:br/>
+        <w:t xml:space="preserve">    </w:t>
+      </w:r>
+      <w:r>
+        <w:rPr>
+          <w:rFonts w:ascii="Menlo" w:hAnsi="Menlo" w:cs="Menlo"/>
+          <w:color w:val="CC7832"/>
+          <w:sz w:val="18"/>
+          <w:szCs w:val="18"/>
+        </w:rPr>
+        <w:t xml:space="preserve">for </w:t>
+      </w:r>
+      <w:proofErr w:type="spellStart"/>
+      <w:r>
+        <w:rPr>
+          <w:rFonts w:ascii="Menlo" w:hAnsi="Menlo" w:cs="Menlo"/>
+          <w:color w:val="A9B7C6"/>
+          <w:sz w:val="18"/>
+          <w:szCs w:val="18"/>
+        </w:rPr>
+        <w:t>i</w:t>
+      </w:r>
+      <w:proofErr w:type="spellEnd"/>
+      <w:r>
+        <w:rPr>
+          <w:rFonts w:ascii="Menlo" w:hAnsi="Menlo" w:cs="Menlo"/>
+          <w:color w:val="A9B7C6"/>
+          <w:sz w:val="18"/>
+          <w:szCs w:val="18"/>
+        </w:rPr>
+        <w:t xml:space="preserve"> </w:t>
+      </w:r>
+      <w:r>
+        <w:rPr>
+          <w:rFonts w:ascii="Menlo" w:hAnsi="Menlo" w:cs="Menlo"/>
+          <w:color w:val="CC7832"/>
+          <w:sz w:val="18"/>
+          <w:szCs w:val="18"/>
+        </w:rPr>
+        <w:t xml:space="preserve">in </w:t>
+      </w:r>
+      <w:r>
+        <w:rPr>
+          <w:rFonts w:ascii="Menlo" w:hAnsi="Menlo" w:cs="Menlo"/>
+          <w:color w:val="8888C6"/>
+          <w:sz w:val="18"/>
+          <w:szCs w:val="18"/>
+        </w:rPr>
+        <w:t>range</w:t>
+      </w:r>
+      <w:r>
+        <w:rPr>
+          <w:rFonts w:ascii="Menlo" w:hAnsi="Menlo" w:cs="Menlo"/>
+          <w:color w:val="A9B7C6"/>
+          <w:sz w:val="18"/>
+          <w:szCs w:val="18"/>
+        </w:rPr>
+        <w:t>(</w:t>
+      </w:r>
+      <w:r>
+        <w:rPr>
+          <w:rFonts w:ascii="Menlo" w:hAnsi="Menlo" w:cs="Menlo"/>
+          <w:color w:val="6897BB"/>
+          <w:sz w:val="18"/>
+          <w:szCs w:val="18"/>
+        </w:rPr>
+        <w:t>10</w:t>
+      </w:r>
+      <w:r>
+        <w:rPr>
+          <w:rFonts w:ascii="Menlo" w:hAnsi="Menlo" w:cs="Menlo"/>
+          <w:color w:val="A9B7C6"/>
+          <w:sz w:val="18"/>
+          <w:szCs w:val="18"/>
+        </w:rPr>
+        <w:t>):</w:t>
+      </w:r>
+      <w:r>
+        <w:rPr>
+          <w:rFonts w:ascii="Menlo" w:hAnsi="Menlo" w:cs="Menlo"/>
+          <w:color w:val="A9B7C6"/>
+          <w:sz w:val="18"/>
+          <w:szCs w:val="18"/>
+        </w:rPr>
+        <w:br/>
+        <w:t xml:space="preserve">        </w:t>
+      </w:r>
+      <w:proofErr w:type="spellStart"/>
+      <w:r>
+        <w:rPr>
+          <w:rFonts w:ascii="Menlo" w:hAnsi="Menlo" w:cs="Menlo"/>
+          <w:color w:val="A9B7C6"/>
+          <w:sz w:val="18"/>
+          <w:szCs w:val="18"/>
+        </w:rPr>
+        <w:t>normpdf</w:t>
+      </w:r>
+      <w:proofErr w:type="spellEnd"/>
+      <w:r>
+        <w:rPr>
+          <w:rFonts w:ascii="Menlo" w:hAnsi="Menlo" w:cs="Menlo"/>
+          <w:color w:val="A9B7C6"/>
+          <w:sz w:val="18"/>
+          <w:szCs w:val="18"/>
+        </w:rPr>
+        <w:t xml:space="preserve"> = norm.pdf(</w:t>
+      </w:r>
+      <w:proofErr w:type="spellStart"/>
+      <w:r>
+        <w:rPr>
+          <w:rFonts w:ascii="Menlo" w:hAnsi="Menlo" w:cs="Menlo"/>
+          <w:color w:val="A9B7C6"/>
+          <w:sz w:val="18"/>
+          <w:szCs w:val="18"/>
+        </w:rPr>
+        <w:t>test_data</w:t>
+      </w:r>
+      <w:proofErr w:type="spellEnd"/>
+      <w:r>
+        <w:rPr>
+          <w:rFonts w:ascii="Menlo" w:hAnsi="Menlo" w:cs="Menlo"/>
+          <w:color w:val="CC7832"/>
+          <w:sz w:val="18"/>
+          <w:szCs w:val="18"/>
+        </w:rPr>
+        <w:t xml:space="preserve">, </w:t>
       </w:r>
       <w:proofErr w:type="spellStart"/>
       <w:r>
@@ -15201,7 +15418,27 @@
           <w:sz w:val="18"/>
           <w:szCs w:val="18"/>
         </w:rPr>
-        <w:t xml:space="preserve"> == [] </w:t>
+        <w:t>[</w:t>
+      </w:r>
+      <w:proofErr w:type="spellStart"/>
+      <w:r>
+        <w:rPr>
+          <w:rFonts w:ascii="Menlo" w:hAnsi="Menlo" w:cs="Menlo"/>
+          <w:color w:val="A9B7C6"/>
+          <w:sz w:val="18"/>
+          <w:szCs w:val="18"/>
+        </w:rPr>
+        <w:t>i</w:t>
+      </w:r>
+      <w:proofErr w:type="spellEnd"/>
+      <w:r>
+        <w:rPr>
+          <w:rFonts w:ascii="Menlo" w:hAnsi="Menlo" w:cs="Menlo"/>
+          <w:color w:val="A9B7C6"/>
+          <w:sz w:val="18"/>
+          <w:szCs w:val="18"/>
+        </w:rPr>
+        <w:t>]</w:t>
       </w:r>
       <w:r>
         <w:rPr>
@@ -15210,7 +15447,27 @@
           <w:sz w:val="18"/>
           <w:szCs w:val="18"/>
         </w:rPr>
-        <w:t xml:space="preserve">or </w:t>
+        <w:t xml:space="preserve">, </w:t>
+      </w:r>
+      <w:proofErr w:type="spellStart"/>
+      <w:r>
+        <w:rPr>
+          <w:rFonts w:ascii="Menlo" w:hAnsi="Menlo" w:cs="Menlo"/>
+          <w:color w:val="A9B7C6"/>
+          <w:sz w:val="18"/>
+          <w:szCs w:val="18"/>
+        </w:rPr>
+        <w:t>np.sqrt</w:t>
+      </w:r>
+      <w:proofErr w:type="spellEnd"/>
+      <w:r>
+        <w:rPr>
+          <w:rFonts w:ascii="Menlo" w:hAnsi="Menlo" w:cs="Menlo"/>
+          <w:color w:val="A9B7C6"/>
+          <w:sz w:val="18"/>
+          <w:szCs w:val="18"/>
+        </w:rPr>
+        <w:t>(</w:t>
       </w:r>
       <w:proofErr w:type="spellStart"/>
       <w:r>
@@ -15239,27 +15496,9 @@
           <w:sz w:val="18"/>
           <w:szCs w:val="18"/>
         </w:rPr>
-        <w:t xml:space="preserve"> ==[] </w:t>
-      </w:r>
-      <w:r>
-        <w:rPr>
-          <w:rFonts w:ascii="Menlo" w:hAnsi="Menlo" w:cs="Menlo"/>
-          <w:color w:val="CC7832"/>
-          <w:sz w:val="18"/>
-          <w:szCs w:val="18"/>
-        </w:rPr>
-        <w:t xml:space="preserve">or </w:t>
-      </w:r>
-      <w:proofErr w:type="spellStart"/>
-      <w:r>
-        <w:rPr>
-          <w:rFonts w:ascii="Menlo" w:hAnsi="Menlo" w:cs="Menlo"/>
-          <w:color w:val="94558D"/>
-          <w:sz w:val="18"/>
-          <w:szCs w:val="18"/>
-        </w:rPr>
-        <w:t>self</w:t>
-      </w:r>
+        <w:t>[</w:t>
+      </w:r>
+      <w:proofErr w:type="spellStart"/>
       <w:r>
         <w:rPr>
           <w:rFonts w:ascii="Menlo" w:hAnsi="Menlo" w:cs="Menlo"/>
@@ -15267,7 +15506,7 @@
           <w:sz w:val="18"/>
           <w:szCs w:val="18"/>
         </w:rPr>
-        <w:t>.p</w:t>
+        <w:t>i</w:t>
       </w:r>
       <w:proofErr w:type="spellEnd"/>
       <w:r>
@@ -15277,7 +15516,7 @@
           <w:sz w:val="18"/>
           <w:szCs w:val="18"/>
         </w:rPr>
-        <w:t xml:space="preserve"> == []:</w:t>
+        <w:t>]))</w:t>
       </w:r>
       <w:r>
         <w:rPr>
@@ -15287,359 +15526,6 @@
           <w:szCs w:val="18"/>
         </w:rPr>
         <w:br/>
-        <w:t xml:space="preserve">        </w:t>
-      </w:r>
-      <w:r>
-        <w:rPr>
-          <w:rFonts w:ascii="Menlo" w:hAnsi="Menlo" w:cs="Menlo"/>
-          <w:color w:val="8888C6"/>
-          <w:sz w:val="18"/>
-          <w:szCs w:val="18"/>
-        </w:rPr>
-        <w:t>print</w:t>
-      </w:r>
-      <w:r>
-        <w:rPr>
-          <w:rFonts w:ascii="Menlo" w:hAnsi="Menlo" w:cs="Menlo"/>
-          <w:color w:val="A9B7C6"/>
-          <w:sz w:val="18"/>
-          <w:szCs w:val="18"/>
-        </w:rPr>
-        <w:t>(</w:t>
-      </w:r>
-      <w:r>
-        <w:rPr>
-          <w:rFonts w:ascii="Menlo" w:hAnsi="Menlo" w:cs="Menlo"/>
-          <w:color w:val="6A8759"/>
-          <w:sz w:val="18"/>
-          <w:szCs w:val="18"/>
-        </w:rPr>
-        <w:t>"Fit your model to training data first"</w:t>
-      </w:r>
-      <w:r>
-        <w:rPr>
-          <w:rFonts w:ascii="Menlo" w:hAnsi="Menlo" w:cs="Menlo"/>
-          <w:color w:val="A9B7C6"/>
-          <w:sz w:val="18"/>
-          <w:szCs w:val="18"/>
-        </w:rPr>
-        <w:t>)</w:t>
-      </w:r>
-      <w:r>
-        <w:rPr>
-          <w:rFonts w:ascii="Menlo" w:hAnsi="Menlo" w:cs="Menlo"/>
-          <w:color w:val="A9B7C6"/>
-          <w:sz w:val="18"/>
-          <w:szCs w:val="18"/>
-        </w:rPr>
-        <w:br/>
-        <w:t xml:space="preserve">        </w:t>
-      </w:r>
-      <w:r>
-        <w:rPr>
-          <w:rFonts w:ascii="Menlo" w:hAnsi="Menlo" w:cs="Menlo"/>
-          <w:color w:val="CC7832"/>
-          <w:sz w:val="18"/>
-          <w:szCs w:val="18"/>
-        </w:rPr>
-        <w:t xml:space="preserve">return </w:t>
-      </w:r>
-      <w:r>
-        <w:rPr>
-          <w:rFonts w:ascii="Menlo" w:hAnsi="Menlo" w:cs="Menlo"/>
-          <w:color w:val="A9B7C6"/>
-          <w:sz w:val="18"/>
-          <w:szCs w:val="18"/>
-        </w:rPr>
-        <w:t>[]</w:t>
-      </w:r>
-      <w:r>
-        <w:rPr>
-          <w:rFonts w:ascii="Menlo" w:hAnsi="Menlo" w:cs="Menlo"/>
-          <w:color w:val="A9B7C6"/>
-          <w:sz w:val="18"/>
-          <w:szCs w:val="18"/>
-        </w:rPr>
-        <w:br/>
-      </w:r>
-      <w:r>
-        <w:rPr>
-          <w:rFonts w:ascii="Menlo" w:hAnsi="Menlo" w:cs="Menlo"/>
-          <w:color w:val="A9B7C6"/>
-          <w:sz w:val="18"/>
-          <w:szCs w:val="18"/>
-        </w:rPr>
-        <w:br/>
-        <w:t xml:space="preserve">    </w:t>
-      </w:r>
-      <w:r>
-        <w:rPr>
-          <w:rFonts w:ascii="Menlo" w:hAnsi="Menlo" w:cs="Menlo"/>
-          <w:color w:val="CC7832"/>
-          <w:sz w:val="18"/>
-          <w:szCs w:val="18"/>
-        </w:rPr>
-        <w:t xml:space="preserve">for </w:t>
-      </w:r>
-      <w:proofErr w:type="spellStart"/>
-      <w:r>
-        <w:rPr>
-          <w:rFonts w:ascii="Menlo" w:hAnsi="Menlo" w:cs="Menlo"/>
-          <w:color w:val="A9B7C6"/>
-          <w:sz w:val="18"/>
-          <w:szCs w:val="18"/>
-        </w:rPr>
-        <w:t>i</w:t>
-      </w:r>
-      <w:proofErr w:type="spellEnd"/>
-      <w:r>
-        <w:rPr>
-          <w:rFonts w:ascii="Menlo" w:hAnsi="Menlo" w:cs="Menlo"/>
-          <w:color w:val="A9B7C6"/>
-          <w:sz w:val="18"/>
-          <w:szCs w:val="18"/>
-        </w:rPr>
-        <w:t xml:space="preserve"> </w:t>
-      </w:r>
-      <w:r>
-        <w:rPr>
-          <w:rFonts w:ascii="Menlo" w:hAnsi="Menlo" w:cs="Menlo"/>
-          <w:color w:val="CC7832"/>
-          <w:sz w:val="18"/>
-          <w:szCs w:val="18"/>
-        </w:rPr>
-        <w:t xml:space="preserve">in </w:t>
-      </w:r>
-      <w:r>
-        <w:rPr>
-          <w:rFonts w:ascii="Menlo" w:hAnsi="Menlo" w:cs="Menlo"/>
-          <w:color w:val="8888C6"/>
-          <w:sz w:val="18"/>
-          <w:szCs w:val="18"/>
-        </w:rPr>
-        <w:t>range</w:t>
-      </w:r>
-      <w:r>
-        <w:rPr>
-          <w:rFonts w:ascii="Menlo" w:hAnsi="Menlo" w:cs="Menlo"/>
-          <w:color w:val="A9B7C6"/>
-          <w:sz w:val="18"/>
-          <w:szCs w:val="18"/>
-        </w:rPr>
-        <w:t>(</w:t>
-      </w:r>
-      <w:r>
-        <w:rPr>
-          <w:rFonts w:ascii="Menlo" w:hAnsi="Menlo" w:cs="Menlo"/>
-          <w:color w:val="6897BB"/>
-          <w:sz w:val="18"/>
-          <w:szCs w:val="18"/>
-        </w:rPr>
-        <w:t>10</w:t>
-      </w:r>
-      <w:r>
-        <w:rPr>
-          <w:rFonts w:ascii="Menlo" w:hAnsi="Menlo" w:cs="Menlo"/>
-          <w:color w:val="A9B7C6"/>
-          <w:sz w:val="18"/>
-          <w:szCs w:val="18"/>
-        </w:rPr>
-        <w:t>):</w:t>
-      </w:r>
-      <w:r>
-        <w:rPr>
-          <w:rFonts w:ascii="Menlo" w:hAnsi="Menlo" w:cs="Menlo"/>
-          <w:color w:val="A9B7C6"/>
-          <w:sz w:val="18"/>
-          <w:szCs w:val="18"/>
-        </w:rPr>
-        <w:br/>
-        <w:t xml:space="preserve">        </w:t>
-      </w:r>
-      <w:proofErr w:type="spellStart"/>
-      <w:r>
-        <w:rPr>
-          <w:rFonts w:ascii="Menlo" w:hAnsi="Menlo" w:cs="Menlo"/>
-          <w:color w:val="A9B7C6"/>
-          <w:sz w:val="18"/>
-          <w:szCs w:val="18"/>
-        </w:rPr>
-        <w:t>normpdf</w:t>
-      </w:r>
-      <w:proofErr w:type="spellEnd"/>
-      <w:r>
-        <w:rPr>
-          <w:rFonts w:ascii="Menlo" w:hAnsi="Menlo" w:cs="Menlo"/>
-          <w:color w:val="A9B7C6"/>
-          <w:sz w:val="18"/>
-          <w:szCs w:val="18"/>
-        </w:rPr>
-        <w:t xml:space="preserve"> = norm.pdf(</w:t>
-      </w:r>
-      <w:proofErr w:type="spellStart"/>
-      <w:r>
-        <w:rPr>
-          <w:rFonts w:ascii="Menlo" w:hAnsi="Menlo" w:cs="Menlo"/>
-          <w:color w:val="A9B7C6"/>
-          <w:sz w:val="18"/>
-          <w:szCs w:val="18"/>
-        </w:rPr>
-        <w:t>test_data</w:t>
-      </w:r>
-      <w:proofErr w:type="spellEnd"/>
-      <w:r>
-        <w:rPr>
-          <w:rFonts w:ascii="Menlo" w:hAnsi="Menlo" w:cs="Menlo"/>
-          <w:color w:val="CC7832"/>
-          <w:sz w:val="18"/>
-          <w:szCs w:val="18"/>
-        </w:rPr>
-        <w:t xml:space="preserve">, </w:t>
-      </w:r>
-      <w:proofErr w:type="spellStart"/>
-      <w:r>
-        <w:rPr>
-          <w:rFonts w:ascii="Menlo" w:hAnsi="Menlo" w:cs="Menlo"/>
-          <w:color w:val="94558D"/>
-          <w:sz w:val="18"/>
-          <w:szCs w:val="18"/>
-        </w:rPr>
-        <w:t>self</w:t>
-      </w:r>
-      <w:r>
-        <w:rPr>
-          <w:rFonts w:ascii="Menlo" w:hAnsi="Menlo" w:cs="Menlo"/>
-          <w:color w:val="A9B7C6"/>
-          <w:sz w:val="18"/>
-          <w:szCs w:val="18"/>
-        </w:rPr>
-        <w:t>.digits_mean</w:t>
-      </w:r>
-      <w:proofErr w:type="spellEnd"/>
-      <w:r>
-        <w:rPr>
-          <w:rFonts w:ascii="Menlo" w:hAnsi="Menlo" w:cs="Menlo"/>
-          <w:color w:val="A9B7C6"/>
-          <w:sz w:val="18"/>
-          <w:szCs w:val="18"/>
-        </w:rPr>
-        <w:t>[</w:t>
-      </w:r>
-      <w:proofErr w:type="spellStart"/>
-      <w:r>
-        <w:rPr>
-          <w:rFonts w:ascii="Menlo" w:hAnsi="Menlo" w:cs="Menlo"/>
-          <w:color w:val="A9B7C6"/>
-          <w:sz w:val="18"/>
-          <w:szCs w:val="18"/>
-        </w:rPr>
-        <w:t>i</w:t>
-      </w:r>
-      <w:proofErr w:type="spellEnd"/>
-      <w:r>
-        <w:rPr>
-          <w:rFonts w:ascii="Menlo" w:hAnsi="Menlo" w:cs="Menlo"/>
-          <w:color w:val="A9B7C6"/>
-          <w:sz w:val="18"/>
-          <w:szCs w:val="18"/>
-        </w:rPr>
-        <w:t>]</w:t>
-      </w:r>
-      <w:r>
-        <w:rPr>
-          <w:rFonts w:ascii="Menlo" w:hAnsi="Menlo" w:cs="Menlo"/>
-          <w:color w:val="CC7832"/>
-          <w:sz w:val="18"/>
-          <w:szCs w:val="18"/>
-        </w:rPr>
-        <w:t xml:space="preserve">, </w:t>
-      </w:r>
-      <w:proofErr w:type="spellStart"/>
-      <w:r>
-        <w:rPr>
-          <w:rFonts w:ascii="Menlo" w:hAnsi="Menlo" w:cs="Menlo"/>
-          <w:color w:val="A9B7C6"/>
-          <w:sz w:val="18"/>
-          <w:szCs w:val="18"/>
-        </w:rPr>
-        <w:t>np.sqrt</w:t>
-      </w:r>
-      <w:proofErr w:type="spellEnd"/>
-      <w:r>
-        <w:rPr>
-          <w:rFonts w:ascii="Menlo" w:hAnsi="Menlo" w:cs="Menlo"/>
-          <w:color w:val="A9B7C6"/>
-          <w:sz w:val="18"/>
-          <w:szCs w:val="18"/>
-        </w:rPr>
-        <w:t>(</w:t>
-      </w:r>
-      <w:proofErr w:type="spellStart"/>
-      <w:r>
-        <w:rPr>
-          <w:rFonts w:ascii="Menlo" w:hAnsi="Menlo" w:cs="Menlo"/>
-          <w:color w:val="94558D"/>
-          <w:sz w:val="18"/>
-          <w:szCs w:val="18"/>
-        </w:rPr>
-        <w:t>self</w:t>
-      </w:r>
-      <w:r>
-        <w:rPr>
-          <w:rFonts w:ascii="Menlo" w:hAnsi="Menlo" w:cs="Menlo"/>
-          <w:color w:val="A9B7C6"/>
-          <w:sz w:val="18"/>
-          <w:szCs w:val="18"/>
-        </w:rPr>
-        <w:t>.digits_var</w:t>
-      </w:r>
-      <w:proofErr w:type="spellEnd"/>
-      <w:r>
-        <w:rPr>
-          <w:rFonts w:ascii="Menlo" w:hAnsi="Menlo" w:cs="Menlo"/>
-          <w:color w:val="A9B7C6"/>
-          <w:sz w:val="18"/>
-          <w:szCs w:val="18"/>
-        </w:rPr>
-        <w:t>[</w:t>
-      </w:r>
-      <w:proofErr w:type="spellStart"/>
-      <w:r>
-        <w:rPr>
-          <w:rFonts w:ascii="Menlo" w:hAnsi="Menlo" w:cs="Menlo"/>
-          <w:color w:val="A9B7C6"/>
-          <w:sz w:val="18"/>
-          <w:szCs w:val="18"/>
-        </w:rPr>
-        <w:t>i</w:t>
-      </w:r>
-      <w:proofErr w:type="spellEnd"/>
-      <w:r>
-        <w:rPr>
-          <w:rFonts w:ascii="Menlo" w:hAnsi="Menlo" w:cs="Menlo"/>
-          <w:color w:val="A9B7C6"/>
-          <w:sz w:val="18"/>
-          <w:szCs w:val="18"/>
-        </w:rPr>
-        <w:t>]))</w:t>
-      </w:r>
-      <w:r>
-        <w:rPr>
-          <w:rFonts w:ascii="Menlo" w:hAnsi="Menlo" w:cs="Menlo"/>
-          <w:color w:val="A9B7C6"/>
-          <w:sz w:val="18"/>
-          <w:szCs w:val="18"/>
-        </w:rPr>
-        <w:br/>
-      </w:r>
-      <w:r>
-        <w:rPr>
-          <w:rFonts w:ascii="Menlo" w:hAnsi="Menlo" w:cs="Menlo"/>
-          <w:color w:val="A9B7C6"/>
-          <w:sz w:val="18"/>
-          <w:szCs w:val="18"/>
-        </w:rPr>
-        <w:lastRenderedPageBreak/>
         <w:t xml:space="preserve">        </w:t>
       </w:r>
       <w:proofErr w:type="spellStart"/>
@@ -16170,8 +16056,6 @@
           <w:szCs w:val="18"/>
         </w:rPr>
       </w:pPr>
-      <w:proofErr w:type="spellStart"/>
-      <w:proofErr w:type="gramStart"/>
       <w:r>
         <w:rPr>
           <w:rFonts w:ascii="Menlo" w:hAnsi="Menlo" w:cs="Menlo"/>
@@ -16181,8 +16065,6 @@
         </w:rPr>
         <w:t>def</w:t>
       </w:r>
-      <w:proofErr w:type="spellEnd"/>
-      <w:proofErr w:type="gramEnd"/>
       <w:r>
         <w:rPr>
           <w:rFonts w:ascii="Menlo" w:hAnsi="Menlo" w:cs="Menlo"/>
@@ -16550,6 +16432,15 @@
           <w:szCs w:val="18"/>
         </w:rPr>
         <w:br/>
+      </w:r>
+      <w:r>
+        <w:rPr>
+          <w:rFonts w:ascii="Menlo" w:hAnsi="Menlo" w:cs="Menlo"/>
+          <w:color w:val="A9B7C6"/>
+          <w:sz w:val="18"/>
+          <w:szCs w:val="18"/>
+        </w:rPr>
+        <w:lastRenderedPageBreak/>
         <w:t xml:space="preserve">    accuracy = sum(predicted == </w:t>
       </w:r>
       <w:proofErr w:type="spellStart"/>
@@ -16629,18 +16520,364 @@
         <w:rPr>
           <w:rFonts w:ascii="Georgia" w:hAnsi="Georgia"/>
           <w:color w:val="333333"/>
-          <w:lang w:val="en-AU"/>
-        </w:rPr>
-      </w:pPr>
-      <w:r>
-        <w:rPr>
-          <w:rFonts w:ascii="Georgia" w:hAnsi="Georgia"/>
-          <w:color w:val="333333"/>
           <w:sz w:val="18"/>
           <w:szCs w:val="18"/>
         </w:rPr>
+      </w:pPr>
+      <w:r>
+        <w:rPr>
+          <w:rFonts w:ascii="Georgia" w:hAnsi="Georgia"/>
+          <w:color w:val="333333"/>
+          <w:sz w:val="18"/>
+          <w:szCs w:val="18"/>
+        </w:rPr>
         <w:t>Please refer to the full code for details how to apply the above function on the training data and predict.</w:t>
       </w:r>
+    </w:p>
+    <w:p>
+      <w:pPr>
+        <w:shd w:val="clear" w:color="auto" w:fill="FFFFFF"/>
+        <w:spacing w:before="100" w:beforeAutospacing="1" w:after="100" w:afterAutospacing="1"/>
+        <w:rPr>
+          <w:rFonts w:ascii="Helvetica Neue" w:hAnsi="Helvetica Neue"/>
+          <w:b/>
+          <w:bCs/>
+          <w:color w:val="333333"/>
+          <w:sz w:val="30"/>
+          <w:szCs w:val="30"/>
+        </w:rPr>
+      </w:pPr>
+      <w:r>
+        <w:rPr>
+          <w:rFonts w:ascii="Helvetica Neue" w:hAnsi="Helvetica Neue"/>
+          <w:b/>
+          <w:bCs/>
+          <w:color w:val="333333"/>
+          <w:sz w:val="30"/>
+          <w:szCs w:val="30"/>
+        </w:rPr>
+        <w:t xml:space="preserve">Part </w:t>
+      </w:r>
+      <w:r>
+        <w:rPr>
+          <w:rFonts w:ascii="Helvetica Neue" w:hAnsi="Helvetica Neue"/>
+          <w:b/>
+          <w:bCs/>
+          <w:color w:val="333333"/>
+          <w:sz w:val="30"/>
+          <w:szCs w:val="30"/>
+        </w:rPr>
+        <w:t>2</w:t>
+      </w:r>
+      <w:r>
+        <w:rPr>
+          <w:rFonts w:ascii="Helvetica Neue" w:hAnsi="Helvetica Neue"/>
+          <w:b/>
+          <w:bCs/>
+          <w:color w:val="333333"/>
+          <w:sz w:val="30"/>
+          <w:szCs w:val="30"/>
+        </w:rPr>
+        <w:t xml:space="preserve"> Libraries used:</w:t>
+      </w:r>
+    </w:p>
+    <w:p>
+      <w:pPr>
+        <w:shd w:val="clear" w:color="auto" w:fill="FFFFFF"/>
+        <w:rPr>
+          <w:rFonts w:asciiTheme="minorHAnsi" w:hAnsiTheme="minorHAnsi" w:cstheme="minorHAnsi"/>
+          <w:bCs/>
+          <w:color w:val="333333"/>
+        </w:rPr>
+      </w:pPr>
+      <w:proofErr w:type="spellStart"/>
+      <w:proofErr w:type="gramStart"/>
+      <w:r>
+        <w:rPr>
+          <w:rFonts w:asciiTheme="minorHAnsi" w:hAnsiTheme="minorHAnsi" w:cstheme="minorHAnsi"/>
+          <w:b/>
+          <w:bCs/>
+          <w:color w:val="333333"/>
+        </w:rPr>
+        <w:t>scipy.stats</w:t>
+      </w:r>
+      <w:proofErr w:type="spellEnd"/>
+      <w:proofErr w:type="gramEnd"/>
+      <w:r>
+        <w:rPr>
+          <w:rFonts w:asciiTheme="minorHAnsi" w:hAnsiTheme="minorHAnsi" w:cstheme="minorHAnsi"/>
+          <w:bCs/>
+          <w:color w:val="333333"/>
+        </w:rPr>
+        <w:t xml:space="preserve"> for normal and </w:t>
+      </w:r>
+      <w:proofErr w:type="spellStart"/>
+      <w:r>
+        <w:rPr>
+          <w:rFonts w:asciiTheme="minorHAnsi" w:hAnsiTheme="minorHAnsi" w:cstheme="minorHAnsi"/>
+          <w:bCs/>
+          <w:color w:val="333333"/>
+        </w:rPr>
+        <w:t>bernoulli’s</w:t>
+      </w:r>
+      <w:proofErr w:type="spellEnd"/>
+      <w:r>
+        <w:rPr>
+          <w:rFonts w:asciiTheme="minorHAnsi" w:hAnsiTheme="minorHAnsi" w:cstheme="minorHAnsi"/>
+          <w:bCs/>
+          <w:color w:val="333333"/>
+        </w:rPr>
+        <w:t xml:space="preserve"> density and mass functions: </w:t>
+      </w:r>
+      <w:hyperlink r:id="rId20" w:history="1">
+        <w:r>
+          <w:rPr>
+            <w:rStyle w:val="Hyperlink"/>
+            <w:rFonts w:asciiTheme="minorHAnsi" w:hAnsiTheme="minorHAnsi" w:cstheme="minorHAnsi"/>
+            <w:bCs/>
+          </w:rPr>
+          <w:t>https://docs.scipy.org/doc/scipy/reference/stats.html</w:t>
+        </w:r>
+      </w:hyperlink>
+      <w:r>
+        <w:rPr>
+          <w:rFonts w:asciiTheme="minorHAnsi" w:hAnsiTheme="minorHAnsi" w:cstheme="minorHAnsi"/>
+          <w:bCs/>
+          <w:color w:val="333333"/>
+        </w:rPr>
+        <w:t xml:space="preserve"> </w:t>
+      </w:r>
+    </w:p>
+    <w:p>
+      <w:pPr>
+        <w:shd w:val="clear" w:color="auto" w:fill="FFFFFF"/>
+        <w:rPr>
+          <w:rFonts w:asciiTheme="minorHAnsi" w:hAnsiTheme="minorHAnsi" w:cstheme="minorHAnsi"/>
+          <w:bCs/>
+          <w:color w:val="333333"/>
+        </w:rPr>
+      </w:pPr>
+      <w:r>
+        <w:rPr>
+          <w:rFonts w:asciiTheme="minorHAnsi" w:hAnsiTheme="minorHAnsi" w:cstheme="minorHAnsi"/>
+          <w:b/>
+          <w:bCs/>
+          <w:color w:val="333333"/>
+        </w:rPr>
+        <w:t>matplotlib</w:t>
+      </w:r>
+      <w:r>
+        <w:rPr>
+          <w:rFonts w:asciiTheme="minorHAnsi" w:hAnsiTheme="minorHAnsi" w:cstheme="minorHAnsi"/>
+          <w:bCs/>
+          <w:color w:val="333333"/>
+        </w:rPr>
+        <w:t xml:space="preserve"> - to plot the MNIST images: </w:t>
+      </w:r>
+      <w:hyperlink r:id="rId21" w:history="1">
+        <w:r>
+          <w:rPr>
+            <w:rStyle w:val="Hyperlink"/>
+            <w:rFonts w:asciiTheme="minorHAnsi" w:hAnsiTheme="minorHAnsi" w:cstheme="minorHAnsi"/>
+            <w:bCs/>
+          </w:rPr>
+          <w:t>https://matplotlib.org/</w:t>
+        </w:r>
+      </w:hyperlink>
+      <w:r>
+        <w:rPr>
+          <w:rFonts w:asciiTheme="minorHAnsi" w:hAnsiTheme="minorHAnsi" w:cstheme="minorHAnsi"/>
+          <w:bCs/>
+          <w:color w:val="333333"/>
+        </w:rPr>
+        <w:t xml:space="preserve"> </w:t>
+      </w:r>
+    </w:p>
+    <w:p>
+      <w:pPr>
+        <w:shd w:val="clear" w:color="auto" w:fill="FFFFFF"/>
+        <w:rPr>
+          <w:rFonts w:asciiTheme="minorHAnsi" w:hAnsiTheme="minorHAnsi" w:cstheme="minorHAnsi"/>
+          <w:bCs/>
+          <w:color w:val="333333"/>
+        </w:rPr>
+      </w:pPr>
+      <w:proofErr w:type="spellStart"/>
+      <w:r>
+        <w:rPr>
+          <w:rFonts w:asciiTheme="minorHAnsi" w:hAnsiTheme="minorHAnsi" w:cstheme="minorHAnsi"/>
+          <w:b/>
+          <w:bCs/>
+          <w:color w:val="333333"/>
+        </w:rPr>
+        <w:t>mnist</w:t>
+      </w:r>
+      <w:proofErr w:type="spellEnd"/>
+      <w:r>
+        <w:rPr>
+          <w:rFonts w:asciiTheme="minorHAnsi" w:hAnsiTheme="minorHAnsi" w:cstheme="minorHAnsi"/>
+          <w:b/>
+          <w:bCs/>
+          <w:color w:val="333333"/>
+        </w:rPr>
+        <w:t>-python</w:t>
+      </w:r>
+      <w:r>
+        <w:rPr>
+          <w:rFonts w:asciiTheme="minorHAnsi" w:hAnsiTheme="minorHAnsi" w:cstheme="minorHAnsi"/>
+          <w:bCs/>
+          <w:color w:val="333333"/>
+        </w:rPr>
+        <w:t xml:space="preserve"> – to Download and read the MNIST dataset: </w:t>
+      </w:r>
+      <w:hyperlink r:id="rId22" w:history="1">
+        <w:r>
+          <w:rPr>
+            <w:rStyle w:val="Hyperlink"/>
+            <w:rFonts w:asciiTheme="minorHAnsi" w:hAnsiTheme="minorHAnsi" w:cstheme="minorHAnsi"/>
+            <w:bCs/>
+          </w:rPr>
+          <w:t>https://pypi.org/project/python-mnist/</w:t>
+        </w:r>
+      </w:hyperlink>
+      <w:r>
+        <w:rPr>
+          <w:rFonts w:asciiTheme="minorHAnsi" w:hAnsiTheme="minorHAnsi" w:cstheme="minorHAnsi"/>
+          <w:bCs/>
+          <w:color w:val="333333"/>
+        </w:rPr>
+        <w:t xml:space="preserve"> </w:t>
+      </w:r>
+    </w:p>
+    <w:p>
+      <w:pPr>
+        <w:shd w:val="clear" w:color="auto" w:fill="FFFFFF"/>
+        <w:rPr>
+          <w:rFonts w:asciiTheme="minorHAnsi" w:hAnsiTheme="minorHAnsi" w:cstheme="minorHAnsi"/>
+          <w:bCs/>
+          <w:color w:val="333333"/>
+        </w:rPr>
+      </w:pPr>
+      <w:proofErr w:type="spellStart"/>
+      <w:r>
+        <w:rPr>
+          <w:rFonts w:asciiTheme="minorHAnsi" w:hAnsiTheme="minorHAnsi" w:cstheme="minorHAnsi"/>
+          <w:b/>
+          <w:bCs/>
+          <w:color w:val="333333"/>
+        </w:rPr>
+        <w:t>opencv</w:t>
+      </w:r>
+      <w:proofErr w:type="spellEnd"/>
+      <w:r>
+        <w:rPr>
+          <w:rFonts w:asciiTheme="minorHAnsi" w:hAnsiTheme="minorHAnsi" w:cstheme="minorHAnsi"/>
+          <w:b/>
+          <w:bCs/>
+          <w:color w:val="333333"/>
+        </w:rPr>
+        <w:t>-python</w:t>
+      </w:r>
+      <w:r>
+        <w:rPr>
+          <w:rFonts w:asciiTheme="minorHAnsi" w:hAnsiTheme="minorHAnsi" w:cstheme="minorHAnsi"/>
+          <w:bCs/>
+          <w:color w:val="333333"/>
+        </w:rPr>
+        <w:t xml:space="preserve"> – to manipulate the MNIST images: </w:t>
+      </w:r>
+      <w:hyperlink r:id="rId23" w:history="1">
+        <w:r>
+          <w:rPr>
+            <w:rStyle w:val="Hyperlink"/>
+            <w:rFonts w:asciiTheme="minorHAnsi" w:hAnsiTheme="minorHAnsi" w:cstheme="minorHAnsi"/>
+            <w:bCs/>
+          </w:rPr>
+          <w:t>https://pypi.org/project/opencv-python/</w:t>
+        </w:r>
+      </w:hyperlink>
+      <w:r>
+        <w:rPr>
+          <w:rFonts w:asciiTheme="minorHAnsi" w:hAnsiTheme="minorHAnsi" w:cstheme="minorHAnsi"/>
+          <w:bCs/>
+          <w:color w:val="333333"/>
+        </w:rPr>
+        <w:t xml:space="preserve"> </w:t>
+      </w:r>
+    </w:p>
+    <w:p>
+      <w:pPr>
+        <w:shd w:val="clear" w:color="auto" w:fill="FFFFFF"/>
+        <w:rPr>
+          <w:rFonts w:asciiTheme="minorHAnsi" w:hAnsiTheme="minorHAnsi" w:cstheme="minorHAnsi"/>
+          <w:bCs/>
+          <w:color w:val="333333"/>
+        </w:rPr>
+      </w:pPr>
+      <w:proofErr w:type="spellStart"/>
+      <w:r>
+        <w:rPr>
+          <w:rFonts w:asciiTheme="minorHAnsi" w:hAnsiTheme="minorHAnsi" w:cstheme="minorHAnsi"/>
+          <w:b/>
+          <w:bCs/>
+          <w:color w:val="333333"/>
+        </w:rPr>
+        <w:t>sklearn.ensemble</w:t>
+      </w:r>
+      <w:proofErr w:type="spellEnd"/>
+      <w:r>
+        <w:rPr>
+          <w:rFonts w:asciiTheme="minorHAnsi" w:hAnsiTheme="minorHAnsi" w:cstheme="minorHAnsi"/>
+          <w:bCs/>
+          <w:color w:val="333333"/>
+        </w:rPr>
+        <w:t xml:space="preserve"> – for random forest classifier : </w:t>
+      </w:r>
+      <w:hyperlink r:id="rId24" w:history="1">
+        <w:r>
+          <w:rPr>
+            <w:rStyle w:val="Hyperlink"/>
+            <w:rFonts w:asciiTheme="minorHAnsi" w:hAnsiTheme="minorHAnsi" w:cstheme="minorHAnsi"/>
+            <w:bCs/>
+          </w:rPr>
+          <w:t>https://scikit-learn.org/stable/modules/generated/sklearn.ensemble.RandomForestClassifier.html</w:t>
+        </w:r>
+      </w:hyperlink>
+      <w:r>
+        <w:rPr>
+          <w:rFonts w:asciiTheme="minorHAnsi" w:hAnsiTheme="minorHAnsi" w:cstheme="minorHAnsi"/>
+          <w:bCs/>
+          <w:color w:val="333333"/>
+        </w:rPr>
+        <w:t xml:space="preserve"> </w:t>
+      </w:r>
+      <w:bookmarkStart w:id="0" w:name="_GoBack"/>
+      <w:bookmarkEnd w:id="0"/>
+    </w:p>
+    <w:p>
+      <w:pPr>
+        <w:shd w:val="clear" w:color="auto" w:fill="FFFFFF"/>
+        <w:spacing w:before="100" w:beforeAutospacing="1" w:after="100" w:afterAutospacing="1"/>
+        <w:rPr>
+          <w:rFonts w:ascii="Helvetica Neue" w:hAnsi="Helvetica Neue"/>
+          <w:b/>
+          <w:bCs/>
+          <w:color w:val="333333"/>
+          <w:sz w:val="30"/>
+          <w:szCs w:val="30"/>
+        </w:rPr>
+      </w:pPr>
+    </w:p>
+    <w:p>
+      <w:pPr>
+        <w:shd w:val="clear" w:color="auto" w:fill="FFFFFF"/>
+        <w:spacing w:before="100" w:beforeAutospacing="1" w:after="100" w:afterAutospacing="1"/>
+        <w:rPr>
+          <w:rFonts w:ascii="Georgia" w:hAnsi="Georgia"/>
+          <w:color w:val="333333"/>
+          <w:lang w:val="en-AU"/>
+        </w:rPr>
+      </w:pPr>
     </w:p>
     <w:p>
       <w:pPr>
@@ -16655,6 +16892,16 @@
           <w:szCs w:val="32"/>
         </w:rPr>
       </w:pPr>
+      <w:r>
+        <w:rPr>
+          <w:rFonts w:ascii="Georgia" w:hAnsi="Georgia"/>
+          <w:b/>
+          <w:color w:val="333333"/>
+          <w:sz w:val="32"/>
+          <w:szCs w:val="32"/>
+        </w:rPr>
+        <w:tab/>
+      </w:r>
     </w:p>
     <w:p>
       <w:pPr>
@@ -16999,9 +17246,8 @@
           <w:lang w:val="en-AU" w:eastAsia="zh-CN"/>
         </w:rPr>
         <w:br/>
-        <w:t xml:space="preserve"># </w:t>
-      </w:r>
-      <w:proofErr w:type="gramStart"/>
+        <w:t># This function will ignore the zero values on column 3,4,6,8 as missing data.</w:t>
+      </w:r>
       <w:r>
         <w:rPr>
           <w:rFonts w:ascii="Courier New" w:hAnsi="Courier New" w:cs="Courier New"/>
@@ -17010,52 +17256,17 @@
           <w:szCs w:val="14"/>
           <w:lang w:val="en-AU" w:eastAsia="zh-CN"/>
         </w:rPr>
-        <w:t>This</w:t>
-      </w:r>
-      <w:proofErr w:type="gramEnd"/>
-      <w:r>
-        <w:rPr>
-          <w:rFonts w:ascii="Courier New" w:hAnsi="Courier New" w:cs="Courier New"/>
-          <w:color w:val="969896"/>
-          <w:sz w:val="14"/>
-          <w:szCs w:val="14"/>
-          <w:lang w:val="en-AU" w:eastAsia="zh-CN"/>
-        </w:rPr>
-        <w:t xml:space="preserve"> function will ignore the zero values on column 3,4,6,8 as missing data.</w:t>
-      </w:r>
-      <w:r>
-        <w:rPr>
-          <w:rFonts w:ascii="Courier New" w:hAnsi="Courier New" w:cs="Courier New"/>
-          <w:color w:val="969896"/>
-          <w:sz w:val="14"/>
-          <w:szCs w:val="14"/>
-          <w:lang w:val="en-AU" w:eastAsia="zh-CN"/>
-        </w:rPr>
         <w:br/>
       </w:r>
-      <w:proofErr w:type="spellStart"/>
-      <w:proofErr w:type="gramStart"/>
-      <w:r>
-        <w:rPr>
-          <w:rFonts w:ascii="Courier New" w:hAnsi="Courier New" w:cs="Courier New"/>
-          <w:color w:val="A71D5D"/>
-          <w:sz w:val="14"/>
-          <w:szCs w:val="14"/>
-          <w:lang w:val="en-AU" w:eastAsia="zh-CN"/>
-        </w:rPr>
-        <w:t>def</w:t>
-      </w:r>
-      <w:proofErr w:type="spellEnd"/>
-      <w:proofErr w:type="gramEnd"/>
-      <w:r>
-        <w:rPr>
-          <w:rFonts w:ascii="Courier New" w:hAnsi="Courier New" w:cs="Courier New"/>
-          <w:color w:val="A71D5D"/>
-          <w:sz w:val="14"/>
-          <w:szCs w:val="14"/>
-          <w:lang w:val="en-AU" w:eastAsia="zh-CN"/>
-        </w:rPr>
-        <w:t xml:space="preserve"> </w:t>
+      <w:r>
+        <w:rPr>
+          <w:rFonts w:ascii="Courier New" w:hAnsi="Courier New" w:cs="Courier New"/>
+          <w:color w:val="A71D5D"/>
+          <w:sz w:val="14"/>
+          <w:szCs w:val="14"/>
+          <w:lang w:val="en-AU" w:eastAsia="zh-CN"/>
+        </w:rPr>
+        <w:t xml:space="preserve">def </w:t>
       </w:r>
       <w:proofErr w:type="spellStart"/>
       <w:r>
@@ -19502,6 +19713,16 @@
           <w:lang w:val="en-AU" w:eastAsia="zh-CN"/>
         </w:rPr>
         <w:br/>
+      </w:r>
+      <w:r>
+        <w:rPr>
+          <w:rFonts w:ascii="Courier New" w:hAnsi="Courier New" w:cs="Courier New"/>
+          <w:color w:val="969896"/>
+          <w:sz w:val="14"/>
+          <w:szCs w:val="14"/>
+          <w:lang w:val="en-AU" w:eastAsia="zh-CN"/>
+        </w:rPr>
+        <w:lastRenderedPageBreak/>
         <w:t xml:space="preserve">    </w:t>
       </w:r>
       <w:r>
@@ -20674,16 +20895,6 @@
           <w:lang w:val="en-AU" w:eastAsia="zh-CN"/>
         </w:rPr>
         <w:br/>
-      </w:r>
-      <w:r>
-        <w:rPr>
-          <w:rFonts w:ascii="Courier New" w:hAnsi="Courier New" w:cs="Courier New"/>
-          <w:color w:val="63A35C"/>
-          <w:sz w:val="14"/>
-          <w:szCs w:val="14"/>
-          <w:lang w:val="en-AU" w:eastAsia="zh-CN"/>
-        </w:rPr>
-        <w:lastRenderedPageBreak/>
         <w:t xml:space="preserve">    </w:t>
       </w:r>
       <w:proofErr w:type="spellStart"/>
@@ -23207,9 +23418,8 @@
           <w:lang w:val="en-AU" w:eastAsia="zh-CN"/>
         </w:rPr>
         <w:br/>
-        <w:t xml:space="preserve"># </w:t>
-      </w:r>
-      <w:proofErr w:type="gramStart"/>
+        <w:t># This function will NOT ignore the zero values on column 3,4,6,8 as missing data.</w:t>
+      </w:r>
       <w:r>
         <w:rPr>
           <w:rFonts w:ascii="Courier New" w:hAnsi="Courier New" w:cs="Courier New"/>
@@ -23218,50 +23428,17 @@
           <w:szCs w:val="14"/>
           <w:lang w:val="en-AU" w:eastAsia="zh-CN"/>
         </w:rPr>
-        <w:t>This</w:t>
-      </w:r>
-      <w:proofErr w:type="gramEnd"/>
-      <w:r>
-        <w:rPr>
-          <w:rFonts w:ascii="Courier New" w:hAnsi="Courier New" w:cs="Courier New"/>
-          <w:color w:val="969896"/>
-          <w:sz w:val="14"/>
-          <w:szCs w:val="14"/>
-          <w:lang w:val="en-AU" w:eastAsia="zh-CN"/>
-        </w:rPr>
-        <w:t xml:space="preserve"> function will NOT ignore the zero values on column 3,4,6,8 as missing data.</w:t>
-      </w:r>
-      <w:r>
-        <w:rPr>
-          <w:rFonts w:ascii="Courier New" w:hAnsi="Courier New" w:cs="Courier New"/>
-          <w:color w:val="969896"/>
-          <w:sz w:val="14"/>
-          <w:szCs w:val="14"/>
-          <w:lang w:val="en-AU" w:eastAsia="zh-CN"/>
-        </w:rPr>
         <w:br/>
       </w:r>
-      <w:proofErr w:type="spellStart"/>
-      <w:r>
-        <w:rPr>
-          <w:rFonts w:ascii="Courier New" w:hAnsi="Courier New" w:cs="Courier New"/>
-          <w:color w:val="A71D5D"/>
-          <w:sz w:val="14"/>
-          <w:szCs w:val="14"/>
-          <w:lang w:val="en-AU" w:eastAsia="zh-CN"/>
-        </w:rPr>
-        <w:t>def</w:t>
-      </w:r>
-      <w:proofErr w:type="spellEnd"/>
-      <w:r>
-        <w:rPr>
-          <w:rFonts w:ascii="Courier New" w:hAnsi="Courier New" w:cs="Courier New"/>
-          <w:color w:val="A71D5D"/>
-          <w:sz w:val="14"/>
-          <w:szCs w:val="14"/>
-          <w:lang w:val="en-AU" w:eastAsia="zh-CN"/>
-        </w:rPr>
-        <w:t xml:space="preserve"> </w:t>
+      <w:r>
+        <w:rPr>
+          <w:rFonts w:ascii="Courier New" w:hAnsi="Courier New" w:cs="Courier New"/>
+          <w:color w:val="A71D5D"/>
+          <w:sz w:val="14"/>
+          <w:szCs w:val="14"/>
+          <w:lang w:val="en-AU" w:eastAsia="zh-CN"/>
+        </w:rPr>
+        <w:t xml:space="preserve">def </w:t>
       </w:r>
       <w:proofErr w:type="spellStart"/>
       <w:r>
@@ -26310,27 +26487,15 @@
         </w:rPr>
         <w:br/>
       </w:r>
-      <w:proofErr w:type="gramStart"/>
-      <w:r>
-        <w:rPr>
-          <w:rFonts w:ascii="Courier New" w:hAnsi="Courier New" w:cs="Courier New"/>
-          <w:color w:val="A71D5D"/>
-          <w:sz w:val="14"/>
-          <w:szCs w:val="14"/>
-          <w:lang w:val="en-AU" w:eastAsia="zh-CN"/>
-        </w:rPr>
-        <w:t>with</w:t>
-      </w:r>
-      <w:proofErr w:type="gramEnd"/>
-      <w:r>
-        <w:rPr>
-          <w:rFonts w:ascii="Courier New" w:hAnsi="Courier New" w:cs="Courier New"/>
-          <w:color w:val="A71D5D"/>
-          <w:sz w:val="14"/>
-          <w:szCs w:val="14"/>
-          <w:lang w:val="en-AU" w:eastAsia="zh-CN"/>
-        </w:rPr>
-        <w:t xml:space="preserve"> </w:t>
+      <w:r>
+        <w:rPr>
+          <w:rFonts w:ascii="Courier New" w:hAnsi="Courier New" w:cs="Courier New"/>
+          <w:color w:val="A71D5D"/>
+          <w:sz w:val="14"/>
+          <w:szCs w:val="14"/>
+          <w:lang w:val="en-AU" w:eastAsia="zh-CN"/>
+        </w:rPr>
+        <w:t xml:space="preserve">with </w:t>
       </w:r>
       <w:r>
         <w:rPr>
@@ -27015,7 +27180,6 @@
         </w:rPr>
         <w:t xml:space="preserve">= </w:t>
       </w:r>
-      <w:proofErr w:type="spellStart"/>
       <w:r>
         <w:rPr>
           <w:rFonts w:ascii="Courier New" w:hAnsi="Courier New" w:cs="Courier New"/>
@@ -27026,7 +27190,6 @@
         </w:rPr>
         <w:t>int</w:t>
       </w:r>
-      <w:proofErr w:type="spellEnd"/>
       <w:r>
         <w:rPr>
           <w:rFonts w:ascii="Courier New" w:hAnsi="Courier New" w:cs="Courier New"/>
@@ -27158,6 +27321,7 @@
           <w:szCs w:val="14"/>
           <w:lang w:val="en-AU" w:eastAsia="zh-CN"/>
         </w:rPr>
+        <w:lastRenderedPageBreak/>
         <w:t>total_accuracy</w:t>
       </w:r>
       <w:proofErr w:type="spellEnd"/>
@@ -28022,7 +28186,6 @@
           <w:szCs w:val="14"/>
           <w:lang w:val="en-AU" w:eastAsia="zh-CN"/>
         </w:rPr>
-        <w:lastRenderedPageBreak/>
         <w:t>total_accuracy</w:t>
       </w:r>
       <w:proofErr w:type="spellEnd"/>
@@ -29184,6 +29347,7 @@
         </w:rPr>
         <w:t xml:space="preserve">from </w:t>
       </w:r>
+      <w:bookmarkStart w:id="1" w:name="_Hlk536124593"/>
       <w:proofErr w:type="spellStart"/>
       <w:r>
         <w:rPr>
@@ -29226,6 +29390,7 @@
         </w:rPr>
         <w:t xml:space="preserve"> </w:t>
       </w:r>
+      <w:bookmarkEnd w:id="1"/>
       <w:r>
         <w:rPr>
           <w:rFonts w:ascii="Courier New" w:hAnsi="Courier New" w:cs="Courier New"/>
@@ -29568,27 +29733,15 @@
         </w:rPr>
         <w:br/>
       </w:r>
-      <w:proofErr w:type="spellStart"/>
-      <w:r>
-        <w:rPr>
-          <w:rFonts w:ascii="Courier New" w:hAnsi="Courier New" w:cs="Courier New"/>
-          <w:color w:val="A71D5D"/>
-          <w:sz w:val="14"/>
-          <w:szCs w:val="14"/>
-          <w:lang w:val="en-AU" w:eastAsia="zh-CN"/>
-        </w:rPr>
-        <w:t>def</w:t>
-      </w:r>
-      <w:proofErr w:type="spellEnd"/>
-      <w:r>
-        <w:rPr>
-          <w:rFonts w:ascii="Courier New" w:hAnsi="Courier New" w:cs="Courier New"/>
-          <w:color w:val="A71D5D"/>
-          <w:sz w:val="14"/>
-          <w:szCs w:val="14"/>
-          <w:lang w:val="en-AU" w:eastAsia="zh-CN"/>
-        </w:rPr>
-        <w:t xml:space="preserve"> </w:t>
+      <w:r>
+        <w:rPr>
+          <w:rFonts w:ascii="Courier New" w:hAnsi="Courier New" w:cs="Courier New"/>
+          <w:color w:val="A71D5D"/>
+          <w:sz w:val="14"/>
+          <w:szCs w:val="14"/>
+          <w:lang w:val="en-AU" w:eastAsia="zh-CN"/>
+        </w:rPr>
+        <w:t xml:space="preserve">def </w:t>
       </w:r>
       <w:proofErr w:type="spellStart"/>
       <w:r>
@@ -30755,29 +30908,7 @@
           <w:lang w:val="en-AU" w:eastAsia="zh-CN"/>
         </w:rPr>
         <w:br/>
-        <w:t xml:space="preserve">    </w:t>
-      </w:r>
-      <w:proofErr w:type="spellStart"/>
-      <w:r>
-        <w:rPr>
-          <w:rFonts w:ascii="Courier New" w:hAnsi="Courier New" w:cs="Courier New"/>
-          <w:color w:val="A71D5D"/>
-          <w:sz w:val="14"/>
-          <w:szCs w:val="14"/>
-          <w:lang w:val="en-AU" w:eastAsia="zh-CN"/>
-        </w:rPr>
-        <w:t>def</w:t>
-      </w:r>
-      <w:proofErr w:type="spellEnd"/>
-      <w:r>
-        <w:rPr>
-          <w:rFonts w:ascii="Courier New" w:hAnsi="Courier New" w:cs="Courier New"/>
-          <w:color w:val="A71D5D"/>
-          <w:sz w:val="14"/>
-          <w:szCs w:val="14"/>
-          <w:lang w:val="en-AU" w:eastAsia="zh-CN"/>
-        </w:rPr>
-        <w:t xml:space="preserve"> </w:t>
+        <w:t xml:space="preserve">    def </w:t>
       </w:r>
       <w:r>
         <w:rPr>
@@ -31423,27 +31554,15 @@
         <w:br/>
         <w:t xml:space="preserve">    </w:t>
       </w:r>
-      <w:proofErr w:type="spellStart"/>
-      <w:r>
-        <w:rPr>
-          <w:rFonts w:ascii="Courier New" w:hAnsi="Courier New" w:cs="Courier New"/>
-          <w:color w:val="A71D5D"/>
-          <w:sz w:val="14"/>
-          <w:szCs w:val="14"/>
-          <w:lang w:val="en-AU" w:eastAsia="zh-CN"/>
-        </w:rPr>
-        <w:t>def</w:t>
-      </w:r>
-      <w:proofErr w:type="spellEnd"/>
-      <w:r>
-        <w:rPr>
-          <w:rFonts w:ascii="Courier New" w:hAnsi="Courier New" w:cs="Courier New"/>
-          <w:color w:val="A71D5D"/>
-          <w:sz w:val="14"/>
-          <w:szCs w:val="14"/>
-          <w:lang w:val="en-AU" w:eastAsia="zh-CN"/>
-        </w:rPr>
-        <w:t xml:space="preserve"> </w:t>
+      <w:r>
+        <w:rPr>
+          <w:rFonts w:ascii="Courier New" w:hAnsi="Courier New" w:cs="Courier New"/>
+          <w:color w:val="A71D5D"/>
+          <w:sz w:val="14"/>
+          <w:szCs w:val="14"/>
+          <w:lang w:val="en-AU" w:eastAsia="zh-CN"/>
+        </w:rPr>
+        <w:t xml:space="preserve">def </w:t>
       </w:r>
       <w:r>
         <w:rPr>
@@ -31840,6 +31959,16 @@
           <w:lang w:val="en-AU" w:eastAsia="zh-CN"/>
         </w:rPr>
         <w:br/>
+      </w:r>
+      <w:r>
+        <w:rPr>
+          <w:rFonts w:ascii="Courier New" w:hAnsi="Courier New" w:cs="Courier New"/>
+          <w:color w:val="63A35C"/>
+          <w:sz w:val="14"/>
+          <w:szCs w:val="14"/>
+          <w:lang w:val="en-AU" w:eastAsia="zh-CN"/>
+        </w:rPr>
+        <w:lastRenderedPageBreak/>
         <w:t xml:space="preserve">        </w:t>
       </w:r>
       <w:r>
@@ -33346,39 +33475,17 @@
           <w:lang w:val="en-AU" w:eastAsia="zh-CN"/>
         </w:rPr>
         <w:br/>
-      </w:r>
-      <w:r>
-        <w:rPr>
-          <w:rFonts w:ascii="Courier New" w:hAnsi="Courier New" w:cs="Courier New"/>
-          <w:color w:val="63A35C"/>
-          <w:sz w:val="14"/>
-          <w:szCs w:val="14"/>
-          <w:lang w:val="en-AU" w:eastAsia="zh-CN"/>
-        </w:rPr>
-        <w:lastRenderedPageBreak/>
         <w:t xml:space="preserve">    </w:t>
       </w:r>
-      <w:proofErr w:type="spellStart"/>
-      <w:r>
-        <w:rPr>
-          <w:rFonts w:ascii="Courier New" w:hAnsi="Courier New" w:cs="Courier New"/>
-          <w:color w:val="A71D5D"/>
-          <w:sz w:val="14"/>
-          <w:szCs w:val="14"/>
-          <w:lang w:val="en-AU" w:eastAsia="zh-CN"/>
-        </w:rPr>
-        <w:t>def</w:t>
-      </w:r>
-      <w:proofErr w:type="spellEnd"/>
-      <w:r>
-        <w:rPr>
-          <w:rFonts w:ascii="Courier New" w:hAnsi="Courier New" w:cs="Courier New"/>
-          <w:color w:val="A71D5D"/>
-          <w:sz w:val="14"/>
-          <w:szCs w:val="14"/>
-          <w:lang w:val="en-AU" w:eastAsia="zh-CN"/>
-        </w:rPr>
-        <w:t xml:space="preserve"> </w:t>
+      <w:r>
+        <w:rPr>
+          <w:rFonts w:ascii="Courier New" w:hAnsi="Courier New" w:cs="Courier New"/>
+          <w:color w:val="A71D5D"/>
+          <w:sz w:val="14"/>
+          <w:szCs w:val="14"/>
+          <w:lang w:val="en-AU" w:eastAsia="zh-CN"/>
+        </w:rPr>
+        <w:t xml:space="preserve">def </w:t>
       </w:r>
       <w:r>
         <w:rPr>
@@ -35111,27 +35218,15 @@
         <w:br/>
         <w:t xml:space="preserve">    </w:t>
       </w:r>
-      <w:proofErr w:type="spellStart"/>
-      <w:r>
-        <w:rPr>
-          <w:rFonts w:ascii="Courier New" w:hAnsi="Courier New" w:cs="Courier New"/>
-          <w:color w:val="A71D5D"/>
-          <w:sz w:val="14"/>
-          <w:szCs w:val="14"/>
-          <w:lang w:val="en-AU" w:eastAsia="zh-CN"/>
-        </w:rPr>
-        <w:t>def</w:t>
-      </w:r>
-      <w:proofErr w:type="spellEnd"/>
-      <w:r>
-        <w:rPr>
-          <w:rFonts w:ascii="Courier New" w:hAnsi="Courier New" w:cs="Courier New"/>
-          <w:color w:val="A71D5D"/>
-          <w:sz w:val="14"/>
-          <w:szCs w:val="14"/>
-          <w:lang w:val="en-AU" w:eastAsia="zh-CN"/>
-        </w:rPr>
-        <w:t xml:space="preserve"> </w:t>
+      <w:r>
+        <w:rPr>
+          <w:rFonts w:ascii="Courier New" w:hAnsi="Courier New" w:cs="Courier New"/>
+          <w:color w:val="A71D5D"/>
+          <w:sz w:val="14"/>
+          <w:szCs w:val="14"/>
+          <w:lang w:val="en-AU" w:eastAsia="zh-CN"/>
+        </w:rPr>
+        <w:t xml:space="preserve">def </w:t>
       </w:r>
       <w:proofErr w:type="spellStart"/>
       <w:r>
@@ -35872,27 +35967,15 @@
         <w:br/>
         <w:t xml:space="preserve">    </w:t>
       </w:r>
-      <w:proofErr w:type="spellStart"/>
-      <w:r>
-        <w:rPr>
-          <w:rFonts w:ascii="Courier New" w:hAnsi="Courier New" w:cs="Courier New"/>
-          <w:color w:val="A71D5D"/>
-          <w:sz w:val="14"/>
-          <w:szCs w:val="14"/>
-          <w:lang w:val="en-AU" w:eastAsia="zh-CN"/>
-        </w:rPr>
-        <w:t>def</w:t>
-      </w:r>
-      <w:proofErr w:type="spellEnd"/>
-      <w:r>
-        <w:rPr>
-          <w:rFonts w:ascii="Courier New" w:hAnsi="Courier New" w:cs="Courier New"/>
-          <w:color w:val="A71D5D"/>
-          <w:sz w:val="14"/>
-          <w:szCs w:val="14"/>
-          <w:lang w:val="en-AU" w:eastAsia="zh-CN"/>
-        </w:rPr>
-        <w:t xml:space="preserve"> </w:t>
+      <w:r>
+        <w:rPr>
+          <w:rFonts w:ascii="Courier New" w:hAnsi="Courier New" w:cs="Courier New"/>
+          <w:color w:val="A71D5D"/>
+          <w:sz w:val="14"/>
+          <w:szCs w:val="14"/>
+          <w:lang w:val="en-AU" w:eastAsia="zh-CN"/>
+        </w:rPr>
+        <w:t xml:space="preserve">def </w:t>
       </w:r>
       <w:proofErr w:type="spellStart"/>
       <w:r>
@@ -36242,7 +36325,6 @@
         </w:rPr>
         <w:t xml:space="preserve">= </w:t>
       </w:r>
-      <w:proofErr w:type="spellStart"/>
       <w:r>
         <w:rPr>
           <w:rFonts w:ascii="Courier New" w:hAnsi="Courier New" w:cs="Courier New"/>
@@ -36253,7 +36335,6 @@
         </w:rPr>
         <w:t>int</w:t>
       </w:r>
-      <w:proofErr w:type="spellEnd"/>
       <w:r>
         <w:rPr>
           <w:rFonts w:ascii="Courier New" w:hAnsi="Courier New" w:cs="Courier New"/>
@@ -36668,7 +36749,6 @@
         </w:rPr>
         <w:t>(</w:t>
       </w:r>
-      <w:proofErr w:type="spellStart"/>
       <w:r>
         <w:rPr>
           <w:rFonts w:ascii="Courier New" w:hAnsi="Courier New" w:cs="Courier New"/>
@@ -36679,7 +36759,6 @@
         </w:rPr>
         <w:t>int</w:t>
       </w:r>
-      <w:proofErr w:type="spellEnd"/>
       <w:r>
         <w:rPr>
           <w:rFonts w:ascii="Courier New" w:hAnsi="Courier New" w:cs="Courier New"/>
@@ -37642,29 +37721,7 @@
           <w:lang w:val="en-AU" w:eastAsia="zh-CN"/>
         </w:rPr>
         <w:br/>
-        <w:t xml:space="preserve">    </w:t>
-      </w:r>
-      <w:proofErr w:type="spellStart"/>
-      <w:r>
-        <w:rPr>
-          <w:rFonts w:ascii="Courier New" w:hAnsi="Courier New" w:cs="Courier New"/>
-          <w:color w:val="A71D5D"/>
-          <w:sz w:val="14"/>
-          <w:szCs w:val="14"/>
-          <w:lang w:val="en-AU" w:eastAsia="zh-CN"/>
-        </w:rPr>
-        <w:t>def</w:t>
-      </w:r>
-      <w:proofErr w:type="spellEnd"/>
-      <w:r>
-        <w:rPr>
-          <w:rFonts w:ascii="Courier New" w:hAnsi="Courier New" w:cs="Courier New"/>
-          <w:color w:val="A71D5D"/>
-          <w:sz w:val="14"/>
-          <w:szCs w:val="14"/>
-          <w:lang w:val="en-AU" w:eastAsia="zh-CN"/>
-        </w:rPr>
-        <w:t xml:space="preserve"> </w:t>
+        <w:t xml:space="preserve">    def </w:t>
       </w:r>
       <w:r>
         <w:rPr>
@@ -38124,27 +38181,15 @@
         <w:br/>
         <w:t xml:space="preserve">    </w:t>
       </w:r>
-      <w:proofErr w:type="spellStart"/>
-      <w:r>
-        <w:rPr>
-          <w:rFonts w:ascii="Courier New" w:hAnsi="Courier New" w:cs="Courier New"/>
-          <w:color w:val="A71D5D"/>
-          <w:sz w:val="14"/>
-          <w:szCs w:val="14"/>
-          <w:lang w:val="en-AU" w:eastAsia="zh-CN"/>
-        </w:rPr>
-        <w:t>def</w:t>
-      </w:r>
-      <w:proofErr w:type="spellEnd"/>
-      <w:r>
-        <w:rPr>
-          <w:rFonts w:ascii="Courier New" w:hAnsi="Courier New" w:cs="Courier New"/>
-          <w:color w:val="A71D5D"/>
-          <w:sz w:val="14"/>
-          <w:szCs w:val="14"/>
-          <w:lang w:val="en-AU" w:eastAsia="zh-CN"/>
-        </w:rPr>
-        <w:t xml:space="preserve"> </w:t>
+      <w:r>
+        <w:rPr>
+          <w:rFonts w:ascii="Courier New" w:hAnsi="Courier New" w:cs="Courier New"/>
+          <w:color w:val="A71D5D"/>
+          <w:sz w:val="14"/>
+          <w:szCs w:val="14"/>
+          <w:lang w:val="en-AU" w:eastAsia="zh-CN"/>
+        </w:rPr>
+        <w:t xml:space="preserve">def </w:t>
       </w:r>
       <w:r>
         <w:rPr>
@@ -39669,6 +39714,16 @@
           <w:lang w:val="en-AU" w:eastAsia="zh-CN"/>
         </w:rPr>
         <w:br/>
+      </w:r>
+      <w:r>
+        <w:rPr>
+          <w:rFonts w:ascii="Courier New" w:hAnsi="Courier New" w:cs="Courier New"/>
+          <w:color w:val="63A35C"/>
+          <w:sz w:val="14"/>
+          <w:szCs w:val="14"/>
+          <w:lang w:val="en-AU" w:eastAsia="zh-CN"/>
+        </w:rPr>
+        <w:lastRenderedPageBreak/>
         <w:t xml:space="preserve">        </w:t>
       </w:r>
       <w:proofErr w:type="spellStart"/>
@@ -39828,27 +39883,15 @@
         <w:br/>
         <w:t xml:space="preserve">    </w:t>
       </w:r>
-      <w:proofErr w:type="spellStart"/>
-      <w:r>
-        <w:rPr>
-          <w:rFonts w:ascii="Courier New" w:hAnsi="Courier New" w:cs="Courier New"/>
-          <w:color w:val="A71D5D"/>
-          <w:sz w:val="14"/>
-          <w:szCs w:val="14"/>
-          <w:lang w:val="en-AU" w:eastAsia="zh-CN"/>
-        </w:rPr>
-        <w:t>def</w:t>
-      </w:r>
-      <w:proofErr w:type="spellEnd"/>
-      <w:r>
-        <w:rPr>
-          <w:rFonts w:ascii="Courier New" w:hAnsi="Courier New" w:cs="Courier New"/>
-          <w:color w:val="A71D5D"/>
-          <w:sz w:val="14"/>
-          <w:szCs w:val="14"/>
-          <w:lang w:val="en-AU" w:eastAsia="zh-CN"/>
-        </w:rPr>
-        <w:t xml:space="preserve"> </w:t>
+      <w:r>
+        <w:rPr>
+          <w:rFonts w:ascii="Courier New" w:hAnsi="Courier New" w:cs="Courier New"/>
+          <w:color w:val="A71D5D"/>
+          <w:sz w:val="14"/>
+          <w:szCs w:val="14"/>
+          <w:lang w:val="en-AU" w:eastAsia="zh-CN"/>
+        </w:rPr>
+        <w:t xml:space="preserve">def </w:t>
       </w:r>
       <w:r>
         <w:rPr>
@@ -40610,16 +40653,6 @@
           <w:lang w:val="en-AU" w:eastAsia="zh-CN"/>
         </w:rPr>
         <w:br/>
-      </w:r>
-      <w:r>
-        <w:rPr>
-          <w:rFonts w:ascii="Courier New" w:hAnsi="Courier New" w:cs="Courier New"/>
-          <w:color w:val="63A35C"/>
-          <w:sz w:val="14"/>
-          <w:szCs w:val="14"/>
-          <w:lang w:val="en-AU" w:eastAsia="zh-CN"/>
-        </w:rPr>
-        <w:lastRenderedPageBreak/>
         <w:t xml:space="preserve">            </w:t>
       </w:r>
       <w:proofErr w:type="spellStart"/>
@@ -41425,27 +41458,15 @@
         <w:br/>
         <w:t xml:space="preserve">    </w:t>
       </w:r>
-      <w:proofErr w:type="spellStart"/>
-      <w:r>
-        <w:rPr>
-          <w:rFonts w:ascii="Courier New" w:hAnsi="Courier New" w:cs="Courier New"/>
-          <w:color w:val="A71D5D"/>
-          <w:sz w:val="14"/>
-          <w:szCs w:val="14"/>
-          <w:lang w:val="en-AU" w:eastAsia="zh-CN"/>
-        </w:rPr>
-        <w:t>def</w:t>
-      </w:r>
-      <w:proofErr w:type="spellEnd"/>
-      <w:r>
-        <w:rPr>
-          <w:rFonts w:ascii="Courier New" w:hAnsi="Courier New" w:cs="Courier New"/>
-          <w:color w:val="A71D5D"/>
-          <w:sz w:val="14"/>
-          <w:szCs w:val="14"/>
-          <w:lang w:val="en-AU" w:eastAsia="zh-CN"/>
-        </w:rPr>
-        <w:t xml:space="preserve"> </w:t>
+      <w:r>
+        <w:rPr>
+          <w:rFonts w:ascii="Courier New" w:hAnsi="Courier New" w:cs="Courier New"/>
+          <w:color w:val="A71D5D"/>
+          <w:sz w:val="14"/>
+          <w:szCs w:val="14"/>
+          <w:lang w:val="en-AU" w:eastAsia="zh-CN"/>
+        </w:rPr>
+        <w:t xml:space="preserve">def </w:t>
       </w:r>
       <w:proofErr w:type="spellStart"/>
       <w:r>
@@ -42259,27 +42280,15 @@
         </w:rPr>
         <w:br/>
       </w:r>
-      <w:proofErr w:type="spellStart"/>
-      <w:r>
-        <w:rPr>
-          <w:rFonts w:ascii="Courier New" w:hAnsi="Courier New" w:cs="Courier New"/>
-          <w:color w:val="A71D5D"/>
-          <w:sz w:val="14"/>
-          <w:szCs w:val="14"/>
-          <w:lang w:val="en-AU" w:eastAsia="zh-CN"/>
-        </w:rPr>
-        <w:t>def</w:t>
-      </w:r>
-      <w:proofErr w:type="spellEnd"/>
-      <w:r>
-        <w:rPr>
-          <w:rFonts w:ascii="Courier New" w:hAnsi="Courier New" w:cs="Courier New"/>
-          <w:color w:val="A71D5D"/>
-          <w:sz w:val="14"/>
-          <w:szCs w:val="14"/>
-          <w:lang w:val="en-AU" w:eastAsia="zh-CN"/>
-        </w:rPr>
-        <w:t xml:space="preserve"> </w:t>
+      <w:r>
+        <w:rPr>
+          <w:rFonts w:ascii="Courier New" w:hAnsi="Courier New" w:cs="Courier New"/>
+          <w:color w:val="A71D5D"/>
+          <w:sz w:val="14"/>
+          <w:szCs w:val="14"/>
+          <w:lang w:val="en-AU" w:eastAsia="zh-CN"/>
+        </w:rPr>
+        <w:t xml:space="preserve">def </w:t>
       </w:r>
       <w:proofErr w:type="spellStart"/>
       <w:r>
@@ -45803,6 +45812,7 @@
           <w:szCs w:val="14"/>
           <w:lang w:val="en-AU" w:eastAsia="zh-CN"/>
         </w:rPr>
+        <w:lastRenderedPageBreak/>
         <w:t xml:space="preserve">_ </w:t>
       </w:r>
       <w:r>
@@ -46520,7 +46530,6 @@
           <w:szCs w:val="14"/>
           <w:lang w:val="en-AU" w:eastAsia="zh-CN"/>
         </w:rPr>
-        <w:lastRenderedPageBreak/>
         <w:t>nb_bernoulli_stretched</w:t>
       </w:r>
       <w:r>
@@ -50746,6 +50755,7 @@
           <w:szCs w:val="14"/>
           <w:lang w:val="en-AU" w:eastAsia="zh-CN"/>
         </w:rPr>
+        <w:lastRenderedPageBreak/>
         <w:t>labels</w:t>
       </w:r>
       <w:r>
@@ -51368,7 +51378,6 @@
           <w:szCs w:val="14"/>
           <w:lang w:val="en-AU" w:eastAsia="zh-CN"/>
         </w:rPr>
-        <w:lastRenderedPageBreak/>
         <w:t>train_and_validate_randomforest</w:t>
       </w:r>
       <w:proofErr w:type="spellEnd"/>
@@ -52179,7 +52188,7 @@
 </file>
 
 <file path=word/numbering.xml><?xml version="1.0" encoding="utf-8"?>
-<w:numbering xmlns:wpc="http://schemas.microsoft.com/office/word/2010/wordprocessingCanvas" xmlns:cx="http://schemas.microsoft.com/office/drawing/2014/chartex" xmlns:cx1="http://schemas.microsoft.com/office/drawing/2015/9/8/chartex" xmlns:mc="http://schemas.openxmlformats.org/markup-compatibility/2006" xmlns:o="urn:schemas-microsoft-com:office:office" xmlns:r="http://schemas.openxmlformats.org/officeDocument/2006/relationships" xmlns:m="http://schemas.openxmlformats.org/officeDocument/2006/math" xmlns:v="urn:schemas-microsoft-com:vml" xmlns:wp14="http://schemas.microsoft.com/office/word/2010/wordprocessingDrawing" xmlns:wp="http://schemas.openxmlformats.org/drawingml/2006/wordprocessingDrawing" xmlns:w10="urn:schemas-microsoft-com:office:word" xmlns:w="http://schemas.openxmlformats.org/wordprocessingml/2006/main" xmlns:w14="http://schemas.microsoft.com/office/word/2010/wordml" xmlns:w15="http://schemas.microsoft.com/office/word/2012/wordml" xmlns:w16se="http://schemas.microsoft.com/office/word/2015/wordml/symex" xmlns:wpg="http://schemas.microsoft.com/office/word/2010/wordprocessingGroup" xmlns:wpi="http://schemas.microsoft.com/office/word/2010/wordprocessingInk" xmlns:wne="http://schemas.microsoft.com/office/word/2006/wordml" xmlns:wps="http://schemas.microsoft.com/office/word/2010/wordprocessingShape" mc:Ignorable="w14 w15 w16se wp14">
+<w:numbering xmlns:wpc="http://schemas.microsoft.com/office/word/2010/wordprocessingCanvas" xmlns:cx="http://schemas.microsoft.com/office/drawing/2014/chartex" xmlns:cx1="http://schemas.microsoft.com/office/drawing/2015/9/8/chartex" xmlns:cx2="http://schemas.microsoft.com/office/drawing/2015/10/21/chartex" xmlns:cx3="http://schemas.microsoft.com/office/drawing/2016/5/9/chartex" xmlns:cx4="http://schemas.microsoft.com/office/drawing/2016/5/10/chartex" xmlns:cx5="http://schemas.microsoft.com/office/drawing/2016/5/11/chartex" xmlns:cx6="http://schemas.microsoft.com/office/drawing/2016/5/12/chartex" xmlns:cx7="http://schemas.microsoft.com/office/drawing/2016/5/13/chartex" xmlns:cx8="http://schemas.microsoft.com/office/drawing/2016/5/14/chartex" xmlns:mc="http://schemas.openxmlformats.org/markup-compatibility/2006" xmlns:aink="http://schemas.microsoft.com/office/drawing/2016/ink" xmlns:am3d="http://schemas.microsoft.com/office/drawing/2017/model3d" xmlns:o="urn:schemas-microsoft-com:office:office" xmlns:r="http://schemas.openxmlformats.org/officeDocument/2006/relationships" xmlns:m="http://schemas.openxmlformats.org/officeDocument/2006/math" xmlns:v="urn:schemas-microsoft-com:vml" xmlns:wp14="http://schemas.microsoft.com/office/word/2010/wordprocessingDrawing" xmlns:wp="http://schemas.openxmlformats.org/drawingml/2006/wordprocessingDrawing" xmlns:w10="urn:schemas-microsoft-com:office:word" xmlns:w="http://schemas.openxmlformats.org/wordprocessingml/2006/main" xmlns:w14="http://schemas.microsoft.com/office/word/2010/wordml" xmlns:w15="http://schemas.microsoft.com/office/word/2012/wordml" xmlns:w16cid="http://schemas.microsoft.com/office/word/2016/wordml/cid" xmlns:w16se="http://schemas.microsoft.com/office/word/2015/wordml/symex" xmlns:wpg="http://schemas.microsoft.com/office/word/2010/wordprocessingGroup" xmlns:wpi="http://schemas.microsoft.com/office/word/2010/wordprocessingInk" xmlns:wne="http://schemas.microsoft.com/office/word/2006/wordml" xmlns:wps="http://schemas.microsoft.com/office/word/2010/wordprocessingShape" mc:Ignorable="w14 w15 w16se w16cid wp14">
   <w:abstractNum w:abstractNumId="0" w15:restartNumberingAfterBreak="0">
     <w:nsid w:val="41383C4F"/>
     <w:multiLevelType w:val="multilevel"/>
@@ -52568,7 +52577,7 @@
 </file>
 
 <file path=word/styles.xml><?xml version="1.0" encoding="utf-8"?>
-<w:styles xmlns:mc="http://schemas.openxmlformats.org/markup-compatibility/2006" xmlns:r="http://schemas.openxmlformats.org/officeDocument/2006/relationships" xmlns:w="http://schemas.openxmlformats.org/wordprocessingml/2006/main" xmlns:w14="http://schemas.microsoft.com/office/word/2010/wordml" xmlns:w15="http://schemas.microsoft.com/office/word/2012/wordml" xmlns:w16se="http://schemas.microsoft.com/office/word/2015/wordml/symex" mc:Ignorable="w14 w15 w16se">
+<w:styles xmlns:mc="http://schemas.openxmlformats.org/markup-compatibility/2006" xmlns:r="http://schemas.openxmlformats.org/officeDocument/2006/relationships" xmlns:w="http://schemas.openxmlformats.org/wordprocessingml/2006/main" xmlns:w14="http://schemas.microsoft.com/office/word/2010/wordml" xmlns:w15="http://schemas.microsoft.com/office/word/2012/wordml" xmlns:w16cid="http://schemas.microsoft.com/office/word/2016/wordml/cid" xmlns:w16se="http://schemas.microsoft.com/office/word/2015/wordml/symex" mc:Ignorable="w14 w15 w16se w16cid">
   <w:docDefaults>
     <w:rPrDefault>
       <w:rPr>
@@ -52580,7 +52589,7 @@
     </w:rPrDefault>
     <w:pPrDefault/>
   </w:docDefaults>
-  <w:latentStyles w:defLockedState="0" w:defUIPriority="99" w:defSemiHidden="0" w:defUnhideWhenUsed="0" w:defQFormat="0" w:count="371">
+  <w:latentStyles w:defLockedState="0" w:defUIPriority="99" w:defSemiHidden="0" w:defUnhideWhenUsed="0" w:defQFormat="0" w:count="375">
     <w:lsdException w:name="Normal" w:uiPriority="0" w:qFormat="1"/>
     <w:lsdException w:name="heading 1" w:uiPriority="9" w:qFormat="1"/>
     <w:lsdException w:name="heading 2" w:semiHidden="1" w:uiPriority="9" w:unhideWhenUsed="1" w:qFormat="1"/>
@@ -52686,7 +52695,6 @@
     <w:lsdException w:name="HTML Sample" w:semiHidden="1" w:unhideWhenUsed="1"/>
     <w:lsdException w:name="HTML Typewriter" w:semiHidden="1" w:unhideWhenUsed="1"/>
     <w:lsdException w:name="HTML Variable" w:semiHidden="1" w:unhideWhenUsed="1"/>
-    <w:lsdException w:name="Normal Table" w:semiHidden="1" w:unhideWhenUsed="1"/>
     <w:lsdException w:name="annotation subject" w:semiHidden="1" w:unhideWhenUsed="1"/>
     <w:lsdException w:name="No List" w:semiHidden="1" w:unhideWhenUsed="1"/>
     <w:lsdException w:name="Outline List 1" w:semiHidden="1" w:unhideWhenUsed="1"/>
@@ -52730,10 +52738,8 @@
     <w:lsdException w:name="Table Elegant" w:semiHidden="1" w:unhideWhenUsed="1"/>
     <w:lsdException w:name="Table Professional" w:semiHidden="1" w:unhideWhenUsed="1"/>
     <w:lsdException w:name="Table Subtle 1" w:semiHidden="1" w:unhideWhenUsed="1"/>
-    <w:lsdException w:name="Table Subtle 2" w:semiHidden="1" w:unhideWhenUsed="1"/>
     <w:lsdException w:name="Table Web 1" w:semiHidden="1" w:unhideWhenUsed="1"/>
     <w:lsdException w:name="Table Web 2" w:semiHidden="1" w:unhideWhenUsed="1"/>
-    <w:lsdException w:name="Table Web 3" w:semiHidden="1" w:unhideWhenUsed="1"/>
     <w:lsdException w:name="Balloon Text" w:semiHidden="1" w:unhideWhenUsed="1"/>
     <w:lsdException w:name="Table Grid" w:uiPriority="39"/>
     <w:lsdException w:name="Table Theme" w:semiHidden="1" w:unhideWhenUsed="1"/>
@@ -52952,6 +52958,10 @@
     <w:lsdException w:name="List Table 5 Dark Accent 6" w:uiPriority="50"/>
     <w:lsdException w:name="List Table 6 Colorful Accent 6" w:uiPriority="51"/>
     <w:lsdException w:name="List Table 7 Colorful Accent 6" w:uiPriority="52"/>
+    <w:lsdException w:name="Mention" w:semiHidden="1" w:unhideWhenUsed="1"/>
+    <w:lsdException w:name="Smart Hyperlink" w:semiHidden="1" w:unhideWhenUsed="1"/>
+    <w:lsdException w:name="Hashtag" w:semiHidden="1" w:unhideWhenUsed="1"/>
+    <w:lsdException w:name="Unresolved Mention" w:semiHidden="1" w:unhideWhenUsed="1"/>
   </w:latentStyles>
   <w:style w:type="paragraph" w:default="1" w:styleId="Normal">
     <w:name w:val="Normal"/>
@@ -53070,8 +53080,8 @@
       <w:u w:val="single"/>
     </w:rPr>
   </w:style>
-  <w:style w:type="character" w:customStyle="1" w:styleId="UnresolvedMention">
-    <w:name w:val="Unresolved Mention"/>
+  <w:style w:type="character" w:customStyle="1" w:styleId="UnresolvedMention1">
+    <w:name w:val="Unresolved Mention1"/>
     <w:basedOn w:val="DefaultParagraphFont"/>
     <w:uiPriority w:val="99"/>
     <w:semiHidden/>
@@ -53147,6 +53157,18 @@
     </w:pPr>
     <w:rPr>
       <w:lang w:val="en-AU" w:eastAsia="zh-CN"/>
+    </w:rPr>
+  </w:style>
+  <w:style w:type="character" w:styleId="UnresolvedMention">
+    <w:name w:val="Unresolved Mention"/>
+    <w:basedOn w:val="DefaultParagraphFont"/>
+    <w:uiPriority w:val="99"/>
+    <w:semiHidden/>
+    <w:unhideWhenUsed/>
+    <w:rsid w:val="001D2300"/>
+    <w:rPr>
+      <w:color w:val="605E5C"/>
+      <w:shd w:val="clear" w:color="auto" w:fill="E1DFDD"/>
     </w:rPr>
   </w:style>
 </w:styles>

</xml_diff>